<commit_message>
dados adicionados ao readme e ajustes na documentacao
</commit_message>
<xml_diff>
--- a/documentacao_integrador.docx
+++ b/documentacao_integrador.docx
@@ -968,7 +968,7 @@
             </w:rPr>
             <w:fldChar w:fldCharType="separate"/>
           </w:r>
-          <w:hyperlink w:anchor="_Toc200825864" w:history="1">
+          <w:hyperlink w:anchor="_Toc201169425" w:history="1">
             <w:r>
               <w:rPr>
                 <w:rStyle w:val="Hyperlink"/>
@@ -998,7 +998,7 @@
                 <w:noProof/>
                 <w:webHidden/>
               </w:rPr>
-              <w:instrText xml:space="preserve"> PAGEREF _Toc200825864 \h </w:instrText>
+              <w:instrText xml:space="preserve"> PAGEREF _Toc201169425 \h </w:instrText>
             </w:r>
             <w:r>
               <w:rPr>
@@ -1042,7 +1042,7 @@
               <w14:ligatures w14:val="standardContextual"/>
             </w:rPr>
           </w:pPr>
-          <w:hyperlink w:anchor="_Toc200825865" w:history="1">
+          <w:hyperlink w:anchor="_Toc201169426" w:history="1">
             <w:r>
               <w:rPr>
                 <w:rStyle w:val="Hyperlink"/>
@@ -1072,7 +1072,7 @@
                 <w:noProof/>
                 <w:webHidden/>
               </w:rPr>
-              <w:instrText xml:space="preserve"> PAGEREF _Toc200825865 \h </w:instrText>
+              <w:instrText xml:space="preserve"> PAGEREF _Toc201169426 \h </w:instrText>
             </w:r>
             <w:r>
               <w:rPr>
@@ -1116,7 +1116,7 @@
               <w14:ligatures w14:val="standardContextual"/>
             </w:rPr>
           </w:pPr>
-          <w:hyperlink w:anchor="_Toc200825866" w:history="1">
+          <w:hyperlink w:anchor="_Toc201169427" w:history="1">
             <w:r>
               <w:rPr>
                 <w:rStyle w:val="Hyperlink"/>
@@ -1146,7 +1146,7 @@
                 <w:noProof/>
                 <w:webHidden/>
               </w:rPr>
-              <w:instrText xml:space="preserve"> PAGEREF _Toc200825866 \h </w:instrText>
+              <w:instrText xml:space="preserve"> PAGEREF _Toc201169427 \h </w:instrText>
             </w:r>
             <w:r>
               <w:rPr>
@@ -1190,7 +1190,7 @@
               <w14:ligatures w14:val="standardContextual"/>
             </w:rPr>
           </w:pPr>
-          <w:hyperlink w:anchor="_Toc200825867" w:history="1">
+          <w:hyperlink w:anchor="_Toc201169428" w:history="1">
             <w:r>
               <w:rPr>
                 <w:rStyle w:val="Hyperlink"/>
@@ -1220,7 +1220,7 @@
                 <w:noProof/>
                 <w:webHidden/>
               </w:rPr>
-              <w:instrText xml:space="preserve"> PAGEREF _Toc200825867 \h </w:instrText>
+              <w:instrText xml:space="preserve"> PAGEREF _Toc201169428 \h </w:instrText>
             </w:r>
             <w:r>
               <w:rPr>
@@ -1264,7 +1264,7 @@
               <w14:ligatures w14:val="standardContextual"/>
             </w:rPr>
           </w:pPr>
-          <w:hyperlink w:anchor="_Toc200825868" w:history="1">
+          <w:hyperlink w:anchor="_Toc201169429" w:history="1">
             <w:r>
               <w:rPr>
                 <w:rStyle w:val="Hyperlink"/>
@@ -1294,7 +1294,7 @@
                 <w:noProof/>
                 <w:webHidden/>
               </w:rPr>
-              <w:instrText xml:space="preserve"> PAGEREF _Toc200825868 \h </w:instrText>
+              <w:instrText xml:space="preserve"> PAGEREF _Toc201169429 \h </w:instrText>
             </w:r>
             <w:r>
               <w:rPr>
@@ -1338,7 +1338,7 @@
               <w14:ligatures w14:val="standardContextual"/>
             </w:rPr>
           </w:pPr>
-          <w:hyperlink w:anchor="_Toc200825869" w:history="1">
+          <w:hyperlink w:anchor="_Toc201169430" w:history="1">
             <w:r>
               <w:rPr>
                 <w:rStyle w:val="Hyperlink"/>
@@ -1368,7 +1368,7 @@
                 <w:noProof/>
                 <w:webHidden/>
               </w:rPr>
-              <w:instrText xml:space="preserve"> PAGEREF _Toc200825869 \h </w:instrText>
+              <w:instrText xml:space="preserve"> PAGEREF _Toc201169430 \h </w:instrText>
             </w:r>
             <w:r>
               <w:rPr>
@@ -1412,7 +1412,7 @@
               <w14:ligatures w14:val="standardContextual"/>
             </w:rPr>
           </w:pPr>
-          <w:hyperlink w:anchor="_Toc200825870" w:history="1">
+          <w:hyperlink w:anchor="_Toc201169431" w:history="1">
             <w:r>
               <w:rPr>
                 <w:rStyle w:val="Hyperlink"/>
@@ -1442,7 +1442,7 @@
                 <w:noProof/>
                 <w:webHidden/>
               </w:rPr>
-              <w:instrText xml:space="preserve"> PAGEREF _Toc200825870 \h </w:instrText>
+              <w:instrText xml:space="preserve"> PAGEREF _Toc201169431 \h </w:instrText>
             </w:r>
             <w:r>
               <w:rPr>
@@ -1486,7 +1486,7 @@
               <w14:ligatures w14:val="standardContextual"/>
             </w:rPr>
           </w:pPr>
-          <w:hyperlink w:anchor="_Toc200825871" w:history="1">
+          <w:hyperlink w:anchor="_Toc201169432" w:history="1">
             <w:r>
               <w:rPr>
                 <w:rStyle w:val="Hyperlink"/>
@@ -1516,7 +1516,7 @@
                 <w:noProof/>
                 <w:webHidden/>
               </w:rPr>
-              <w:instrText xml:space="preserve"> PAGEREF _Toc200825871 \h </w:instrText>
+              <w:instrText xml:space="preserve"> PAGEREF _Toc201169432 \h </w:instrText>
             </w:r>
             <w:r>
               <w:rPr>
@@ -1560,7 +1560,7 @@
               <w14:ligatures w14:val="standardContextual"/>
             </w:rPr>
           </w:pPr>
-          <w:hyperlink w:anchor="_Toc200825872" w:history="1">
+          <w:hyperlink w:anchor="_Toc201169433" w:history="1">
             <w:r>
               <w:rPr>
                 <w:rStyle w:val="Hyperlink"/>
@@ -1590,7 +1590,7 @@
                 <w:noProof/>
                 <w:webHidden/>
               </w:rPr>
-              <w:instrText xml:space="preserve"> PAGEREF _Toc200825872 \h </w:instrText>
+              <w:instrText xml:space="preserve"> PAGEREF _Toc201169433 \h </w:instrText>
             </w:r>
             <w:r>
               <w:rPr>
@@ -1634,7 +1634,7 @@
               <w14:ligatures w14:val="standardContextual"/>
             </w:rPr>
           </w:pPr>
-          <w:hyperlink w:anchor="_Toc200825873" w:history="1">
+          <w:hyperlink w:anchor="_Toc201169434" w:history="1">
             <w:r>
               <w:rPr>
                 <w:rStyle w:val="Hyperlink"/>
@@ -1664,7 +1664,7 @@
                 <w:noProof/>
                 <w:webHidden/>
               </w:rPr>
-              <w:instrText xml:space="preserve"> PAGEREF _Toc200825873 \h </w:instrText>
+              <w:instrText xml:space="preserve"> PAGEREF _Toc201169434 \h </w:instrText>
             </w:r>
             <w:r>
               <w:rPr>
@@ -1708,7 +1708,7 @@
               <w14:ligatures w14:val="standardContextual"/>
             </w:rPr>
           </w:pPr>
-          <w:hyperlink w:anchor="_Toc200825874" w:history="1">
+          <w:hyperlink w:anchor="_Toc201169435" w:history="1">
             <w:r>
               <w:rPr>
                 <w:rStyle w:val="Hyperlink"/>
@@ -1738,7 +1738,7 @@
                 <w:noProof/>
                 <w:webHidden/>
               </w:rPr>
-              <w:instrText xml:space="preserve"> PAGEREF _Toc200825874 \h </w:instrText>
+              <w:instrText xml:space="preserve"> PAGEREF _Toc201169435 \h </w:instrText>
             </w:r>
             <w:r>
               <w:rPr>
@@ -1782,7 +1782,7 @@
               <w14:ligatures w14:val="standardContextual"/>
             </w:rPr>
           </w:pPr>
-          <w:hyperlink w:anchor="_Toc200825875" w:history="1">
+          <w:hyperlink w:anchor="_Toc201169436" w:history="1">
             <w:r>
               <w:rPr>
                 <w:rStyle w:val="Hyperlink"/>
@@ -1812,7 +1812,7 @@
                 <w:noProof/>
                 <w:webHidden/>
               </w:rPr>
-              <w:instrText xml:space="preserve"> PAGEREF _Toc200825875 \h </w:instrText>
+              <w:instrText xml:space="preserve"> PAGEREF _Toc201169436 \h </w:instrText>
             </w:r>
             <w:r>
               <w:rPr>
@@ -1856,7 +1856,7 @@
               <w14:ligatures w14:val="standardContextual"/>
             </w:rPr>
           </w:pPr>
-          <w:hyperlink w:anchor="_Toc200825876" w:history="1">
+          <w:hyperlink w:anchor="_Toc201169437" w:history="1">
             <w:r>
               <w:rPr>
                 <w:rStyle w:val="Hyperlink"/>
@@ -1886,7 +1886,7 @@
                 <w:noProof/>
                 <w:webHidden/>
               </w:rPr>
-              <w:instrText xml:space="preserve"> PAGEREF _Toc200825876 \h </w:instrText>
+              <w:instrText xml:space="preserve"> PAGEREF _Toc201169437 \h </w:instrText>
             </w:r>
             <w:r>
               <w:rPr>
@@ -1930,7 +1930,7 @@
               <w14:ligatures w14:val="standardContextual"/>
             </w:rPr>
           </w:pPr>
-          <w:hyperlink w:anchor="_Toc200825877" w:history="1">
+          <w:hyperlink w:anchor="_Toc201169438" w:history="1">
             <w:r>
               <w:rPr>
                 <w:rStyle w:val="Hyperlink"/>
@@ -1960,7 +1960,7 @@
                 <w:noProof/>
                 <w:webHidden/>
               </w:rPr>
-              <w:instrText xml:space="preserve"> PAGEREF _Toc200825877 \h </w:instrText>
+              <w:instrText xml:space="preserve"> PAGEREF _Toc201169438 \h </w:instrText>
             </w:r>
             <w:r>
               <w:rPr>
@@ -2004,7 +2004,7 @@
               <w14:ligatures w14:val="standardContextual"/>
             </w:rPr>
           </w:pPr>
-          <w:hyperlink w:anchor="_Toc200825878" w:history="1">
+          <w:hyperlink w:anchor="_Toc201169439" w:history="1">
             <w:r>
               <w:rPr>
                 <w:rStyle w:val="Hyperlink"/>
@@ -2034,7 +2034,7 @@
                 <w:noProof/>
                 <w:webHidden/>
               </w:rPr>
-              <w:instrText xml:space="preserve"> PAGEREF _Toc200825878 \h </w:instrText>
+              <w:instrText xml:space="preserve"> PAGEREF _Toc201169439 \h </w:instrText>
             </w:r>
             <w:r>
               <w:rPr>
@@ -2078,7 +2078,7 @@
               <w14:ligatures w14:val="standardContextual"/>
             </w:rPr>
           </w:pPr>
-          <w:hyperlink w:anchor="_Toc200825879" w:history="1">
+          <w:hyperlink w:anchor="_Toc201169440" w:history="1">
             <w:r>
               <w:rPr>
                 <w:rStyle w:val="Hyperlink"/>
@@ -2108,7 +2108,81 @@
                 <w:noProof/>
                 <w:webHidden/>
               </w:rPr>
-              <w:instrText xml:space="preserve"> PAGEREF _Toc200825879 \h </w:instrText>
+              <w:instrText xml:space="preserve"> PAGEREF _Toc201169440 \h </w:instrText>
+            </w:r>
+            <w:r>
+              <w:rPr>
+                <w:noProof/>
+                <w:webHidden/>
+              </w:rPr>
+            </w:r>
+            <w:r>
+              <w:rPr>
+                <w:noProof/>
+                <w:webHidden/>
+              </w:rPr>
+              <w:fldChar w:fldCharType="separate"/>
+            </w:r>
+            <w:r>
+              <w:rPr>
+                <w:noProof/>
+                <w:webHidden/>
+              </w:rPr>
+              <w:t>12</w:t>
+            </w:r>
+            <w:r>
+              <w:rPr>
+                <w:noProof/>
+                <w:webHidden/>
+              </w:rPr>
+              <w:fldChar w:fldCharType="end"/>
+            </w:r>
+          </w:hyperlink>
+        </w:p>
+        <w:p>
+          <w:pPr>
+            <w:pStyle w:val="Sumrio2"/>
+            <w:tabs>
+              <w:tab w:val="right" w:leader="dot" w:pos="9393"/>
+            </w:tabs>
+            <w:rPr>
+              <w:noProof/>
+              <w:kern w:val="2"/>
+              <w:lang w:val="pt-PT" w:eastAsia="pt-PT"/>
+              <w14:ligatures w14:val="standardContextual"/>
+            </w:rPr>
+          </w:pPr>
+          <w:hyperlink w:anchor="_Toc201169441" w:history="1">
+            <w:r>
+              <w:rPr>
+                <w:rStyle w:val="Hyperlink"/>
+                <w:rFonts w:ascii="Arial" w:eastAsia="Arial" w:hAnsi="Arial" w:cs="Arial"/>
+                <w:b/>
+                <w:bCs/>
+                <w:noProof/>
+              </w:rPr>
+              <w:t>6.2 LINKS</w:t>
+            </w:r>
+            <w:r>
+              <w:rPr>
+                <w:noProof/>
+                <w:webHidden/>
+              </w:rPr>
+              <w:tab/>
+            </w:r>
+            <w:r>
+              <w:rPr>
+                <w:noProof/>
+                <w:webHidden/>
+              </w:rPr>
+              <w:fldChar w:fldCharType="begin"/>
+            </w:r>
+            <w:r>
+              <w:rPr>
+                <w:noProof/>
+                <w:webHidden/>
+              </w:rPr>
+              <w:instrText xml:space="preserve"> PAGEREF _Toc201169441 \h </w:instrText>
             </w:r>
             <w:r>
               <w:rPr>
@@ -2152,7 +2226,7 @@
               <w14:ligatures w14:val="standardContextual"/>
             </w:rPr>
           </w:pPr>
-          <w:hyperlink w:anchor="_Toc200825880" w:history="1">
+          <w:hyperlink w:anchor="_Toc201169442" w:history="1">
             <w:r>
               <w:rPr>
                 <w:rStyle w:val="Hyperlink"/>
@@ -2161,7 +2235,7 @@
                 <w:bCs/>
                 <w:noProof/>
               </w:rPr>
-              <w:t>6. DESENVOLVIMENTO DO SISTEMA</w:t>
+              <w:t>7. CONCLUSÃO</w:t>
             </w:r>
             <w:r>
               <w:rPr>
@@ -2182,7 +2256,7 @@
                 <w:noProof/>
                 <w:webHidden/>
               </w:rPr>
-              <w:instrText xml:space="preserve"> PAGEREF _Toc200825880 \h </w:instrText>
+              <w:instrText xml:space="preserve"> PAGEREF _Toc201169442 \h </w:instrText>
             </w:r>
             <w:r>
               <w:rPr>
@@ -2203,80 +2277,6 @@
                 <w:webHidden/>
               </w:rPr>
               <w:t>13</w:t>
-            </w:r>
-            <w:r>
-              <w:rPr>
-                <w:noProof/>
-                <w:webHidden/>
-              </w:rPr>
-              <w:fldChar w:fldCharType="end"/>
-            </w:r>
-          </w:hyperlink>
-        </w:p>
-        <w:p>
-          <w:pPr>
-            <w:pStyle w:val="Sumrio1"/>
-            <w:tabs>
-              <w:tab w:val="right" w:leader="dot" w:pos="9393"/>
-            </w:tabs>
-            <w:rPr>
-              <w:noProof/>
-              <w:kern w:val="2"/>
-              <w:lang w:val="pt-PT" w:eastAsia="pt-PT"/>
-              <w14:ligatures w14:val="standardContextual"/>
-            </w:rPr>
-          </w:pPr>
-          <w:hyperlink w:anchor="_Toc200825881" w:history="1">
-            <w:r>
-              <w:rPr>
-                <w:rStyle w:val="Hyperlink"/>
-                <w:rFonts w:ascii="Arial" w:eastAsia="Arial" w:hAnsi="Arial" w:cs="Arial"/>
-                <w:b/>
-                <w:bCs/>
-                <w:noProof/>
-              </w:rPr>
-              <w:t>7. CONCLUSÃO</w:t>
-            </w:r>
-            <w:r>
-              <w:rPr>
-                <w:noProof/>
-                <w:webHidden/>
-              </w:rPr>
-              <w:tab/>
-            </w:r>
-            <w:r>
-              <w:rPr>
-                <w:noProof/>
-                <w:webHidden/>
-              </w:rPr>
-              <w:fldChar w:fldCharType="begin"/>
-            </w:r>
-            <w:r>
-              <w:rPr>
-                <w:noProof/>
-                <w:webHidden/>
-              </w:rPr>
-              <w:instrText xml:space="preserve"> PAGEREF _Toc200825881 \h </w:instrText>
-            </w:r>
-            <w:r>
-              <w:rPr>
-                <w:noProof/>
-                <w:webHidden/>
-              </w:rPr>
-            </w:r>
-            <w:r>
-              <w:rPr>
-                <w:noProof/>
-                <w:webHidden/>
-              </w:rPr>
-              <w:fldChar w:fldCharType="separate"/>
-            </w:r>
-            <w:r>
-              <w:rPr>
-                <w:noProof/>
-                <w:webHidden/>
-              </w:rPr>
-              <w:t>14</w:t>
             </w:r>
             <w:r>
               <w:rPr>
@@ -2407,7 +2407,7 @@
           <w:szCs w:val="24"/>
         </w:rPr>
       </w:pPr>
-      <w:bookmarkStart w:id="0" w:name="_Toc200825864"/>
+      <w:bookmarkStart w:id="0" w:name="_Toc201169425"/>
       <w:r>
         <w:rPr>
           <w:rFonts w:ascii="Arial" w:eastAsia="Arial" w:hAnsi="Arial" w:cs="Arial"/>
@@ -2469,7 +2469,7 @@
         </w:rPr>
         <w:tab/>
       </w:r>
-      <w:bookmarkStart w:id="1" w:name="_Toc200825865"/>
+      <w:bookmarkStart w:id="1" w:name="_Toc201169426"/>
       <w:r>
         <w:rPr>
           <w:rFonts w:ascii="Arial" w:hAnsi="Arial" w:cs="Arial"/>
@@ -2525,7 +2525,7 @@
         </w:rPr>
         <w:tab/>
       </w:r>
-      <w:bookmarkStart w:id="3" w:name="_Toc200825866"/>
+      <w:bookmarkStart w:id="3" w:name="_Toc201169427"/>
       <w:r>
         <w:rPr>
           <w:rFonts w:ascii="Arial" w:hAnsi="Arial" w:cs="Arial"/>
@@ -2753,7 +2753,7 @@
           <w:szCs w:val="24"/>
         </w:rPr>
       </w:pPr>
-      <w:bookmarkStart w:id="4" w:name="_Toc200825867"/>
+      <w:bookmarkStart w:id="4" w:name="_Toc201169428"/>
       <w:r>
         <w:rPr>
           <w:rFonts w:ascii="Arial" w:eastAsia="Arial" w:hAnsi="Arial" w:cs="Arial"/>
@@ -2793,7 +2793,7 @@
           <w:szCs w:val="24"/>
         </w:rPr>
       </w:pPr>
-      <w:bookmarkStart w:id="5" w:name="_Toc200825868"/>
+      <w:bookmarkStart w:id="5" w:name="_Toc201169429"/>
       <w:r>
         <w:rPr>
           <w:rFonts w:ascii="Arial" w:eastAsia="Arial" w:hAnsi="Arial" w:cs="Arial"/>
@@ -2866,7 +2866,7 @@
           <w:szCs w:val="24"/>
         </w:rPr>
       </w:pPr>
-      <w:bookmarkStart w:id="6" w:name="_Toc200825869"/>
+      <w:bookmarkStart w:id="6" w:name="_Toc201169430"/>
       <w:r>
         <w:rPr>
           <w:rFonts w:ascii="Arial" w:eastAsia="Arial" w:hAnsi="Arial" w:cs="Arial"/>
@@ -3065,7 +3065,7 @@
           <w:szCs w:val="24"/>
         </w:rPr>
       </w:pPr>
-      <w:bookmarkStart w:id="7" w:name="_Toc200825870"/>
+      <w:bookmarkStart w:id="7" w:name="_Toc201169431"/>
       <w:r>
         <w:rPr>
           <w:rFonts w:ascii="Arial" w:eastAsia="Arial" w:hAnsi="Arial" w:cs="Arial"/>
@@ -3221,7 +3221,7 @@
           <w:szCs w:val="24"/>
         </w:rPr>
       </w:pPr>
-      <w:bookmarkStart w:id="8" w:name="_Toc200825871"/>
+      <w:bookmarkStart w:id="8" w:name="_Toc201169432"/>
       <w:r>
         <w:rPr>
           <w:rFonts w:ascii="Arial" w:eastAsia="Arial" w:hAnsi="Arial" w:cs="Arial"/>
@@ -3283,7 +3283,7 @@
           <w:szCs w:val="24"/>
         </w:rPr>
       </w:pPr>
-      <w:bookmarkStart w:id="9" w:name="_Toc200825872"/>
+      <w:bookmarkStart w:id="9" w:name="_Toc201169433"/>
       <w:r>
         <w:rPr>
           <w:rFonts w:ascii="Arial" w:eastAsia="Arial" w:hAnsi="Arial" w:cs="Arial"/>
@@ -3722,7 +3722,7 @@
           <w:szCs w:val="24"/>
         </w:rPr>
       </w:pPr>
-      <w:bookmarkStart w:id="10" w:name="_Toc200825873"/>
+      <w:bookmarkStart w:id="10" w:name="_Toc201169434"/>
       <w:r>
         <w:rPr>
           <w:rFonts w:ascii="Arial" w:eastAsia="Arial" w:hAnsi="Arial" w:cs="Arial"/>
@@ -4074,7 +4074,7 @@
           <w:szCs w:val="24"/>
         </w:rPr>
       </w:pPr>
-      <w:bookmarkStart w:id="11" w:name="_Toc200825874"/>
+      <w:bookmarkStart w:id="11" w:name="_Toc201169435"/>
       <w:r>
         <w:rPr>
           <w:rFonts w:ascii="Arial" w:eastAsia="Arial" w:hAnsi="Arial" w:cs="Arial"/>
@@ -4606,7 +4606,7 @@
           <w:lang w:eastAsia="pt-BR"/>
         </w:rPr>
         <w:drawing>
-          <wp:inline distT="0" distB="0" distL="0" distR="0" wp14:anchorId="0D3CF719" wp14:editId="38137D1B">
+          <wp:inline distT="0" distB="0" distL="0" distR="0" wp14:anchorId="0D3CF719" wp14:editId="5A3BD938">
             <wp:extent cx="4514779" cy="3210510"/>
             <wp:effectExtent l="19050" t="19050" r="19685" b="28575"/>
             <wp:docPr id="913199786" name="Imagem 913199786"/>
@@ -4777,7 +4777,7 @@
           <w:lang w:eastAsia="pt-BR"/>
         </w:rPr>
         <w:drawing>
-          <wp:inline distT="0" distB="0" distL="0" distR="0" wp14:anchorId="2E4B3856" wp14:editId="51F17B49">
+          <wp:inline distT="0" distB="0" distL="0" distR="0" wp14:anchorId="2E4B3856" wp14:editId="78907DED">
             <wp:extent cx="4499792" cy="3199851"/>
             <wp:effectExtent l="19050" t="19050" r="15240" b="19685"/>
             <wp:docPr id="2067849311" name="Imagem 2067849311"/>
@@ -5195,7 +5195,7 @@
           <w:szCs w:val="24"/>
         </w:rPr>
       </w:pPr>
-      <w:bookmarkStart w:id="13" w:name="_Toc200825875"/>
+      <w:bookmarkStart w:id="13" w:name="_Toc201169436"/>
       <w:r>
         <w:rPr>
           <w:rFonts w:ascii="Arial" w:eastAsia="Arial" w:hAnsi="Arial" w:cs="Arial"/>
@@ -5256,7 +5256,7 @@
         </w:rPr>
         <w:tab/>
       </w:r>
-      <w:bookmarkStart w:id="14" w:name="_Toc200825876"/>
+      <w:bookmarkStart w:id="14" w:name="_Toc201169437"/>
       <w:r>
         <w:rPr>
           <w:rFonts w:ascii="Arial" w:hAnsi="Arial" w:cs="Arial"/>
@@ -5814,7 +5814,7 @@
         </w:rPr>
         <w:tab/>
       </w:r>
-      <w:bookmarkStart w:id="15" w:name="_Toc200825877"/>
+      <w:bookmarkStart w:id="15" w:name="_Toc201169438"/>
       <w:r>
         <w:rPr>
           <w:rFonts w:ascii="Arial" w:hAnsi="Arial" w:cs="Arial"/>
@@ -6038,6 +6038,309 @@
     <w:p>
       <w:pPr>
         <w:jc w:val="center"/>
+        <w:rPr>
+          <w:rFonts w:ascii="Arial" w:hAnsi="Arial" w:cs="Arial"/>
+          <w:sz w:val="20"/>
+          <w:szCs w:val="20"/>
+        </w:rPr>
+      </w:pPr>
+    </w:p>
+    <w:p>
+      <w:pPr>
+        <w:jc w:val="center"/>
+        <w:rPr>
+          <w:rFonts w:ascii="Arial" w:hAnsi="Arial" w:cs="Arial"/>
+          <w:sz w:val="20"/>
+          <w:szCs w:val="20"/>
+        </w:rPr>
+      </w:pPr>
+      <w:r>
+        <w:rPr>
+          <w:rFonts w:ascii="Arial" w:hAnsi="Arial" w:cs="Arial"/>
+          <w:sz w:val="20"/>
+          <w:szCs w:val="20"/>
+        </w:rPr>
+        <w:drawing>
+          <wp:inline distT="0" distB="0" distL="0" distR="0" wp14:anchorId="310587B5" wp14:editId="7C43907B">
+            <wp:extent cx="1015278" cy="1000125"/>
+            <wp:effectExtent l="0" t="0" r="0" b="0"/>
+            <wp:docPr id="2073574946" name="Imagem 1" descr="Ícone&#10;&#10;O conteúdo gerado por IA pode estar incorreto."/>
+            <wp:cNvGraphicFramePr>
+              <a:graphicFrameLocks xmlns:a="http://schemas.openxmlformats.org/drawingml/2006/main" noChangeAspect="1"/>
+            </wp:cNvGraphicFramePr>
+            <a:graphic xmlns:a="http://schemas.openxmlformats.org/drawingml/2006/main">
+              <a:graphicData uri="http://schemas.openxmlformats.org/drawingml/2006/picture">
+                <pic:pic xmlns:pic="http://schemas.openxmlformats.org/drawingml/2006/picture">
+                  <pic:nvPicPr>
+                    <pic:cNvPr id="2073574946" name="Imagem 1" descr="Ícone&#10;&#10;O conteúdo gerado por IA pode estar incorreto."/>
+                    <pic:cNvPicPr/>
+                  </pic:nvPicPr>
+                  <pic:blipFill rotWithShape="1">
+                    <a:blip r:embed="rId17"/>
+                    <a:srcRect l="9708" t="5336" r="18024" b="6625"/>
+                    <a:stretch>
+                      <a:fillRect/>
+                    </a:stretch>
+                  </pic:blipFill>
+                  <pic:spPr bwMode="auto">
+                    <a:xfrm>
+                      <a:off x="0" y="0"/>
+                      <a:ext cx="1022793" cy="1007528"/>
+                    </a:xfrm>
+                    <a:prstGeom prst="rect">
+                      <a:avLst/>
+                    </a:prstGeom>
+                    <a:ln>
+                      <a:noFill/>
+                    </a:ln>
+                    <a:extLst>
+                      <a:ext uri="{53640926-AAD7-44D8-BBD7-CCE9431645EC}">
+                        <a14:shadowObscured xmlns:a14="http://schemas.microsoft.com/office/drawing/2010/main"/>
+                      </a:ext>
+                    </a:extLst>
+                  </pic:spPr>
+                </pic:pic>
+              </a:graphicData>
+            </a:graphic>
+          </wp:inline>
+        </w:drawing>
+      </w:r>
+      <w:r>
+        <w:rPr>
+          <w:rFonts w:ascii="Arial" w:hAnsi="Arial" w:cs="Arial"/>
+          <w:sz w:val="20"/>
+          <w:szCs w:val="20"/>
+        </w:rPr>
+        <w:drawing>
+          <wp:inline distT="0" distB="0" distL="0" distR="0" wp14:anchorId="29EF3F9A" wp14:editId="0D853E3C">
+            <wp:extent cx="1385419" cy="1000125"/>
+            <wp:effectExtent l="0" t="0" r="5715" b="0"/>
+            <wp:docPr id="1995012122" name="Imagem 1" descr="Ícone&#10;&#10;O conteúdo gerado por IA pode estar incorreto."/>
+            <wp:cNvGraphicFramePr>
+              <a:graphicFrameLocks xmlns:a="http://schemas.openxmlformats.org/drawingml/2006/main" noChangeAspect="1"/>
+            </wp:cNvGraphicFramePr>
+            <a:graphic xmlns:a="http://schemas.openxmlformats.org/drawingml/2006/main">
+              <a:graphicData uri="http://schemas.openxmlformats.org/drawingml/2006/picture">
+                <pic:pic xmlns:pic="http://schemas.openxmlformats.org/drawingml/2006/picture">
+                  <pic:nvPicPr>
+                    <pic:cNvPr id="1995012122" name="Imagem 1" descr="Ícone&#10;&#10;O conteúdo gerado por IA pode estar incorreto."/>
+                    <pic:cNvPicPr/>
+                  </pic:nvPicPr>
+                  <pic:blipFill rotWithShape="1">
+                    <a:blip r:embed="rId18"/>
+                    <a:srcRect l="7000" t="9434" r="8470" b="13809"/>
+                    <a:stretch>
+                      <a:fillRect/>
+                    </a:stretch>
+                  </pic:blipFill>
+                  <pic:spPr bwMode="auto">
+                    <a:xfrm>
+                      <a:off x="0" y="0"/>
+                      <a:ext cx="1391169" cy="1004276"/>
+                    </a:xfrm>
+                    <a:prstGeom prst="rect">
+                      <a:avLst/>
+                    </a:prstGeom>
+                    <a:ln>
+                      <a:noFill/>
+                    </a:ln>
+                    <a:extLst>
+                      <a:ext uri="{53640926-AAD7-44D8-BBD7-CCE9431645EC}">
+                        <a14:shadowObscured xmlns:a14="http://schemas.microsoft.com/office/drawing/2010/main"/>
+                      </a:ext>
+                    </a:extLst>
+                  </pic:spPr>
+                </pic:pic>
+              </a:graphicData>
+            </a:graphic>
+          </wp:inline>
+        </w:drawing>
+      </w:r>
+      <w:r>
+        <w:rPr>
+          <w:rFonts w:ascii="Arial" w:hAnsi="Arial" w:cs="Arial"/>
+          <w:sz w:val="20"/>
+          <w:szCs w:val="20"/>
+        </w:rPr>
+        <w:drawing>
+          <wp:inline distT="0" distB="0" distL="0" distR="0" wp14:anchorId="790B6E5D" wp14:editId="005F2B43">
+            <wp:extent cx="1076325" cy="1013349"/>
+            <wp:effectExtent l="0" t="0" r="0" b="0"/>
+            <wp:docPr id="1864997339" name="Imagem 1" descr="Ícone&#10;&#10;O conteúdo gerado por IA pode estar incorreto."/>
+            <wp:cNvGraphicFramePr>
+              <a:graphicFrameLocks xmlns:a="http://schemas.openxmlformats.org/drawingml/2006/main" noChangeAspect="1"/>
+            </wp:cNvGraphicFramePr>
+            <a:graphic xmlns:a="http://schemas.openxmlformats.org/drawingml/2006/main">
+              <a:graphicData uri="http://schemas.openxmlformats.org/drawingml/2006/picture">
+                <pic:pic xmlns:pic="http://schemas.openxmlformats.org/drawingml/2006/picture">
+                  <pic:nvPicPr>
+                    <pic:cNvPr id="1864997339" name="Imagem 1" descr="Ícone&#10;&#10;O conteúdo gerado por IA pode estar incorreto."/>
+                    <pic:cNvPicPr/>
+                  </pic:nvPicPr>
+                  <pic:blipFill rotWithShape="1">
+                    <a:blip r:embed="rId19"/>
+                    <a:srcRect l="5687" t="8612" r="5213" b="6698"/>
+                    <a:stretch>
+                      <a:fillRect/>
+                    </a:stretch>
+                  </pic:blipFill>
+                  <pic:spPr bwMode="auto">
+                    <a:xfrm>
+                      <a:off x="0" y="0"/>
+                      <a:ext cx="1079328" cy="1016176"/>
+                    </a:xfrm>
+                    <a:prstGeom prst="rect">
+                      <a:avLst/>
+                    </a:prstGeom>
+                    <a:ln>
+                      <a:noFill/>
+                    </a:ln>
+                    <a:extLst>
+                      <a:ext uri="{53640926-AAD7-44D8-BBD7-CCE9431645EC}">
+                        <a14:shadowObscured xmlns:a14="http://schemas.microsoft.com/office/drawing/2010/main"/>
+                      </a:ext>
+                    </a:extLst>
+                  </pic:spPr>
+                </pic:pic>
+              </a:graphicData>
+            </a:graphic>
+          </wp:inline>
+        </w:drawing>
+      </w:r>
+      <w:r>
+        <w:rPr>
+          <w:rFonts w:ascii="Arial" w:hAnsi="Arial" w:cs="Arial"/>
+          <w:sz w:val="20"/>
+          <w:szCs w:val="20"/>
+        </w:rPr>
+        <w:drawing>
+          <wp:inline distT="0" distB="0" distL="0" distR="0" wp14:anchorId="2132FFFC" wp14:editId="66ED3105">
+            <wp:extent cx="880702" cy="1042670"/>
+            <wp:effectExtent l="0" t="0" r="0" b="5080"/>
+            <wp:docPr id="1929117994" name="Imagem 1" descr="Ícone&#10;&#10;O conteúdo gerado por IA pode estar incorreto."/>
+            <wp:cNvGraphicFramePr>
+              <a:graphicFrameLocks xmlns:a="http://schemas.openxmlformats.org/drawingml/2006/main" noChangeAspect="1"/>
+            </wp:cNvGraphicFramePr>
+            <a:graphic xmlns:a="http://schemas.openxmlformats.org/drawingml/2006/main">
+              <a:graphicData uri="http://schemas.openxmlformats.org/drawingml/2006/picture">
+                <pic:pic xmlns:pic="http://schemas.openxmlformats.org/drawingml/2006/picture">
+                  <pic:nvPicPr>
+                    <pic:cNvPr id="1929117994" name="Imagem 1" descr="Ícone&#10;&#10;O conteúdo gerado por IA pode estar incorreto."/>
+                    <pic:cNvPicPr/>
+                  </pic:nvPicPr>
+                  <pic:blipFill>
+                    <a:blip r:embed="rId20"/>
+                    <a:stretch>
+                      <a:fillRect/>
+                    </a:stretch>
+                  </pic:blipFill>
+                  <pic:spPr>
+                    <a:xfrm>
+                      <a:off x="0" y="0"/>
+                      <a:ext cx="901460" cy="1067246"/>
+                    </a:xfrm>
+                    <a:prstGeom prst="rect">
+                      <a:avLst/>
+                    </a:prstGeom>
+                  </pic:spPr>
+                </pic:pic>
+              </a:graphicData>
+            </a:graphic>
+          </wp:inline>
+        </w:drawing>
+      </w:r>
+      <w:r>
+        <w:rPr>
+          <w:rFonts w:ascii="Arial" w:hAnsi="Arial" w:cs="Arial"/>
+          <w:sz w:val="20"/>
+          <w:szCs w:val="20"/>
+        </w:rPr>
+        <w:drawing>
+          <wp:inline distT="0" distB="0" distL="0" distR="0" wp14:anchorId="52A44099" wp14:editId="56635173">
+            <wp:extent cx="1085850" cy="1037591"/>
+            <wp:effectExtent l="0" t="0" r="0" b="0"/>
+            <wp:docPr id="538842606" name="Imagem 1" descr="Ícone&#10;&#10;O conteúdo gerado por IA pode estar incorreto."/>
+            <wp:cNvGraphicFramePr>
+              <a:graphicFrameLocks xmlns:a="http://schemas.openxmlformats.org/drawingml/2006/main" noChangeAspect="1"/>
+            </wp:cNvGraphicFramePr>
+            <a:graphic xmlns:a="http://schemas.openxmlformats.org/drawingml/2006/main">
+              <a:graphicData uri="http://schemas.openxmlformats.org/drawingml/2006/picture">
+                <pic:pic xmlns:pic="http://schemas.openxmlformats.org/drawingml/2006/picture">
+                  <pic:nvPicPr>
+                    <pic:cNvPr id="538842606" name="Imagem 1" descr="Ícone&#10;&#10;O conteúdo gerado por IA pode estar incorreto."/>
+                    <pic:cNvPicPr/>
+                  </pic:nvPicPr>
+                  <pic:blipFill>
+                    <a:blip r:embed="rId21"/>
+                    <a:stretch>
+                      <a:fillRect/>
+                    </a:stretch>
+                  </pic:blipFill>
+                  <pic:spPr>
+                    <a:xfrm>
+                      <a:off x="0" y="0"/>
+                      <a:ext cx="1089745" cy="1041313"/>
+                    </a:xfrm>
+                    <a:prstGeom prst="rect">
+                      <a:avLst/>
+                    </a:prstGeom>
+                  </pic:spPr>
+                </pic:pic>
+              </a:graphicData>
+            </a:graphic>
+          </wp:inline>
+        </w:drawing>
+      </w:r>
+    </w:p>
+    <w:p>
+      <w:pPr>
+        <w:jc w:val="center"/>
+        <w:rPr>
+          <w:rFonts w:ascii="Arial" w:hAnsi="Arial" w:cs="Arial"/>
+          <w:sz w:val="20"/>
+          <w:szCs w:val="20"/>
+        </w:rPr>
+      </w:pPr>
+      <w:r>
+        <w:rPr>
+          <w:rFonts w:ascii="Arial" w:hAnsi="Arial" w:cs="Arial"/>
+          <w:sz w:val="20"/>
+          <w:szCs w:val="20"/>
+        </w:rPr>
+        <w:t xml:space="preserve">Fonte: </w:t>
+      </w:r>
+      <w:proofErr w:type="spellStart"/>
+      <w:r>
+        <w:rPr>
+          <w:rFonts w:ascii="Arial" w:hAnsi="Arial" w:cs="Arial"/>
+          <w:sz w:val="20"/>
+          <w:szCs w:val="20"/>
+        </w:rPr>
+        <w:t>React</w:t>
+      </w:r>
+      <w:proofErr w:type="spellEnd"/>
+      <w:r>
+        <w:rPr>
+          <w:rFonts w:ascii="Arial" w:hAnsi="Arial" w:cs="Arial"/>
+          <w:sz w:val="20"/>
+          <w:szCs w:val="20"/>
+        </w:rPr>
+        <w:t xml:space="preserve"> </w:t>
+      </w:r>
+      <w:proofErr w:type="spellStart"/>
+      <w:r>
+        <w:rPr>
+          <w:rFonts w:ascii="Arial" w:hAnsi="Arial" w:cs="Arial"/>
+          <w:sz w:val="20"/>
+          <w:szCs w:val="20"/>
+        </w:rPr>
+        <w:t>Icons</w:t>
+      </w:r>
+      <w:proofErr w:type="spellEnd"/>
+    </w:p>
+    <w:p>
+      <w:pPr>
+        <w:jc w:val="center"/>
       </w:pPr>
     </w:p>
     <w:p>
@@ -6053,7 +6356,7 @@
           <w:szCs w:val="24"/>
         </w:rPr>
       </w:pPr>
-      <w:bookmarkStart w:id="16" w:name="_Toc200825878"/>
+      <w:bookmarkStart w:id="16" w:name="_Toc201169439"/>
       <w:r>
         <w:rPr>
           <w:rFonts w:ascii="Arial" w:eastAsia="Arial" w:hAnsi="Arial" w:cs="Arial"/>
@@ -6063,7 +6366,6 @@
           <w:sz w:val="24"/>
           <w:szCs w:val="24"/>
         </w:rPr>
-        <w:lastRenderedPageBreak/>
         <w:t>6</w:t>
       </w:r>
       <w:r>
@@ -6104,7 +6406,7 @@
           <w:szCs w:val="24"/>
         </w:rPr>
       </w:pPr>
-      <w:bookmarkStart w:id="17" w:name="_Toc200825879"/>
+      <w:bookmarkStart w:id="17" w:name="_Toc201169440"/>
       <w:r>
         <w:rPr>
           <w:rFonts w:ascii="Arial" w:eastAsia="Arial" w:hAnsi="Arial" w:cs="Arial"/>
@@ -6209,7 +6511,7 @@
                     <pic:cNvPicPr/>
                   </pic:nvPicPr>
                   <pic:blipFill>
-                    <a:blip r:embed="rId17">
+                    <a:blip r:embed="rId22">
                       <a:extLst>
                         <a:ext uri="{28A0092B-C50C-407E-A947-70E740481C1C}">
                           <a14:useLocalDpi xmlns:a14="http://schemas.microsoft.com/office/drawing/2010/main" val="0"/>
@@ -6265,71 +6567,9 @@
     </w:p>
     <w:p>
       <w:pPr>
-        <w:spacing w:afterLines="120" w:after="288" w:line="360" w:lineRule="auto"/>
-        <w:jc w:val="both"/>
-        <w:rPr>
-          <w:rFonts w:ascii="Arial" w:eastAsia="Arial" w:hAnsi="Arial" w:cs="Arial"/>
-        </w:rPr>
-      </w:pPr>
-    </w:p>
-    <w:p>
-      <w:pPr>
-        <w:spacing w:afterLines="120" w:after="288" w:line="360" w:lineRule="auto"/>
-        <w:jc w:val="both"/>
-        <w:rPr>
-          <w:rFonts w:ascii="Arial" w:eastAsia="Arial" w:hAnsi="Arial" w:cs="Arial"/>
-        </w:rPr>
-      </w:pPr>
-    </w:p>
-    <w:p>
-      <w:pPr>
-        <w:spacing w:afterLines="120" w:after="288" w:line="360" w:lineRule="auto"/>
-        <w:jc w:val="both"/>
-        <w:rPr>
-          <w:rFonts w:ascii="Arial" w:eastAsia="Arial" w:hAnsi="Arial" w:cs="Arial"/>
-        </w:rPr>
-      </w:pPr>
-    </w:p>
-    <w:p>
-      <w:pPr>
-        <w:spacing w:afterLines="120" w:after="288" w:line="360" w:lineRule="auto"/>
-        <w:jc w:val="both"/>
-        <w:rPr>
-          <w:rFonts w:ascii="Arial" w:eastAsia="Arial" w:hAnsi="Arial" w:cs="Arial"/>
-        </w:rPr>
-      </w:pPr>
-    </w:p>
-    <w:p>
-      <w:pPr>
-        <w:spacing w:afterLines="120" w:after="288" w:line="360" w:lineRule="auto"/>
-        <w:jc w:val="both"/>
-        <w:rPr>
-          <w:rFonts w:ascii="Arial" w:eastAsia="Arial" w:hAnsi="Arial" w:cs="Arial"/>
-        </w:rPr>
-      </w:pPr>
-    </w:p>
-    <w:p>
-      <w:pPr>
-        <w:spacing w:afterLines="120" w:after="288" w:line="360" w:lineRule="auto"/>
-        <w:jc w:val="both"/>
-        <w:rPr>
-          <w:rFonts w:ascii="Arial" w:eastAsia="Arial" w:hAnsi="Arial" w:cs="Arial"/>
-        </w:rPr>
-      </w:pPr>
-    </w:p>
-    <w:p>
-      <w:pPr>
-        <w:spacing w:afterLines="120" w:after="288" w:line="360" w:lineRule="auto"/>
-        <w:jc w:val="both"/>
-        <w:rPr>
-          <w:rFonts w:ascii="Arial" w:eastAsia="Arial" w:hAnsi="Arial" w:cs="Arial"/>
-        </w:rPr>
-      </w:pPr>
-    </w:p>
-    <w:p>
-      <w:pPr>
-        <w:pStyle w:val="Ttulo1"/>
-        <w:spacing w:before="0" w:afterLines="120" w:after="288" w:line="360" w:lineRule="auto"/>
+        <w:pStyle w:val="Ttulo2"/>
+        <w:spacing w:before="0" w:afterLines="120" w:after="288"/>
+        <w:ind w:firstLine="720"/>
         <w:rPr>
           <w:rFonts w:ascii="Arial" w:eastAsia="Arial" w:hAnsi="Arial" w:cs="Arial"/>
           <w:b/>
@@ -6339,7 +6579,7 @@
           <w:szCs w:val="24"/>
         </w:rPr>
       </w:pPr>
-      <w:bookmarkStart w:id="19" w:name="_Toc200825880"/>
+      <w:bookmarkStart w:id="19" w:name="_Toc201169441"/>
       <w:r>
         <w:rPr>
           <w:rFonts w:ascii="Arial" w:eastAsia="Arial" w:hAnsi="Arial" w:cs="Arial"/>
@@ -6349,8 +6589,7 @@
           <w:sz w:val="24"/>
           <w:szCs w:val="24"/>
         </w:rPr>
-        <w:lastRenderedPageBreak/>
-        <w:t>6</w:t>
+        <w:t>6.</w:t>
       </w:r>
       <w:r>
         <w:rPr>
@@ -6361,7 +6600,7 @@
           <w:sz w:val="24"/>
           <w:szCs w:val="24"/>
         </w:rPr>
-        <w:t xml:space="preserve">. </w:t>
+        <w:t>2</w:t>
       </w:r>
       <w:r>
         <w:rPr>
@@ -6372,178 +6611,9 @@
           <w:sz w:val="24"/>
           <w:szCs w:val="24"/>
         </w:rPr>
-        <w:t>DESENVOLVIMENTO DO SISTEMA</w:t>
-      </w:r>
-      <w:bookmarkEnd w:id="19"/>
-    </w:p>
-    <w:p>
-      <w:pPr>
-        <w:spacing w:afterLines="120" w:after="288" w:line="360" w:lineRule="auto"/>
-        <w:jc w:val="both"/>
-        <w:rPr>
-          <w:rFonts w:ascii="Arial" w:eastAsia="Arial" w:hAnsi="Arial" w:cs="Arial"/>
-        </w:rPr>
-      </w:pPr>
-      <w:r>
-        <w:rPr>
-          <w:rFonts w:ascii="Arial" w:eastAsia="Arial" w:hAnsi="Arial" w:cs="Arial"/>
-          <w:b/>
-          <w:bCs/>
-        </w:rPr>
-        <w:t>Figma:</w:t>
-      </w:r>
-      <w:r>
-        <w:rPr>
-          <w:rFonts w:ascii="Arial" w:eastAsia="Arial" w:hAnsi="Arial" w:cs="Arial"/>
-        </w:rPr>
         <w:t xml:space="preserve"> </w:t>
       </w:r>
       <w:r>
-        <w:rPr>
-          <w:rFonts w:ascii="Arial" w:eastAsia="Arial" w:hAnsi="Arial" w:cs="Arial"/>
-        </w:rPr>
-        <w:t>https://www.figma.com/design/WCJHlqZHViqJPIkrGO23t5/Integras?t=BvNxPUAKsJgensYn-1</w:t>
-      </w:r>
-    </w:p>
-    <w:p>
-      <w:pPr>
-        <w:spacing w:afterLines="120" w:after="288" w:line="360" w:lineRule="auto"/>
-        <w:jc w:val="both"/>
-        <w:rPr>
-          <w:rFonts w:ascii="Arial" w:eastAsia="Arial" w:hAnsi="Arial" w:cs="Arial"/>
-        </w:rPr>
-      </w:pPr>
-    </w:p>
-    <w:p>
-      <w:pPr>
-        <w:spacing w:afterLines="120" w:after="288" w:line="360" w:lineRule="auto"/>
-        <w:jc w:val="both"/>
-        <w:rPr>
-          <w:rFonts w:ascii="Arial" w:eastAsia="Arial" w:hAnsi="Arial" w:cs="Arial"/>
-        </w:rPr>
-      </w:pPr>
-    </w:p>
-    <w:p>
-      <w:pPr>
-        <w:spacing w:afterLines="120" w:after="288" w:line="360" w:lineRule="auto"/>
-        <w:jc w:val="both"/>
-        <w:rPr>
-          <w:rFonts w:ascii="Arial" w:eastAsia="Arial" w:hAnsi="Arial" w:cs="Arial"/>
-        </w:rPr>
-      </w:pPr>
-    </w:p>
-    <w:p>
-      <w:pPr>
-        <w:spacing w:afterLines="120" w:after="288" w:line="360" w:lineRule="auto"/>
-        <w:jc w:val="both"/>
-        <w:rPr>
-          <w:rFonts w:ascii="Arial" w:eastAsia="Arial" w:hAnsi="Arial" w:cs="Arial"/>
-        </w:rPr>
-      </w:pPr>
-    </w:p>
-    <w:p>
-      <w:pPr>
-        <w:spacing w:afterLines="120" w:after="288" w:line="360" w:lineRule="auto"/>
-        <w:jc w:val="both"/>
-        <w:rPr>
-          <w:rFonts w:ascii="Arial" w:eastAsia="Arial" w:hAnsi="Arial" w:cs="Arial"/>
-        </w:rPr>
-      </w:pPr>
-    </w:p>
-    <w:p>
-      <w:pPr>
-        <w:spacing w:afterLines="120" w:after="288" w:line="360" w:lineRule="auto"/>
-        <w:jc w:val="both"/>
-        <w:rPr>
-          <w:rFonts w:ascii="Arial" w:eastAsia="Arial" w:hAnsi="Arial" w:cs="Arial"/>
-        </w:rPr>
-      </w:pPr>
-    </w:p>
-    <w:p>
-      <w:pPr>
-        <w:spacing w:afterLines="120" w:after="288" w:line="360" w:lineRule="auto"/>
-        <w:jc w:val="both"/>
-        <w:rPr>
-          <w:rFonts w:ascii="Arial" w:eastAsia="Arial" w:hAnsi="Arial" w:cs="Arial"/>
-        </w:rPr>
-      </w:pPr>
-    </w:p>
-    <w:p>
-      <w:pPr>
-        <w:spacing w:afterLines="120" w:after="288" w:line="360" w:lineRule="auto"/>
-        <w:jc w:val="both"/>
-        <w:rPr>
-          <w:rFonts w:ascii="Arial" w:eastAsia="Arial" w:hAnsi="Arial" w:cs="Arial"/>
-        </w:rPr>
-      </w:pPr>
-    </w:p>
-    <w:p>
-      <w:pPr>
-        <w:spacing w:afterLines="120" w:after="288" w:line="360" w:lineRule="auto"/>
-        <w:jc w:val="both"/>
-        <w:rPr>
-          <w:rFonts w:ascii="Arial" w:eastAsia="Arial" w:hAnsi="Arial" w:cs="Arial"/>
-        </w:rPr>
-      </w:pPr>
-    </w:p>
-    <w:p>
-      <w:pPr>
-        <w:spacing w:afterLines="120" w:after="288" w:line="360" w:lineRule="auto"/>
-        <w:jc w:val="both"/>
-        <w:rPr>
-          <w:rFonts w:ascii="Arial" w:eastAsia="Arial" w:hAnsi="Arial" w:cs="Arial"/>
-        </w:rPr>
-      </w:pPr>
-    </w:p>
-    <w:p>
-      <w:pPr>
-        <w:spacing w:afterLines="120" w:after="288" w:line="360" w:lineRule="auto"/>
-        <w:jc w:val="both"/>
-        <w:rPr>
-          <w:rFonts w:ascii="Arial" w:eastAsia="Arial" w:hAnsi="Arial" w:cs="Arial"/>
-        </w:rPr>
-      </w:pPr>
-    </w:p>
-    <w:p>
-      <w:pPr>
-        <w:spacing w:afterLines="120" w:after="288" w:line="360" w:lineRule="auto"/>
-        <w:jc w:val="both"/>
-        <w:rPr>
-          <w:rFonts w:ascii="Arial" w:eastAsia="Arial" w:hAnsi="Arial" w:cs="Arial"/>
-        </w:rPr>
-      </w:pPr>
-    </w:p>
-    <w:p>
-      <w:pPr>
-        <w:spacing w:afterLines="120" w:after="288" w:line="360" w:lineRule="auto"/>
-        <w:jc w:val="both"/>
-        <w:rPr>
-          <w:rFonts w:ascii="Arial" w:eastAsia="Arial" w:hAnsi="Arial" w:cs="Arial"/>
-        </w:rPr>
-      </w:pPr>
-    </w:p>
-    <w:p>
-      <w:pPr>
-        <w:spacing w:afterLines="120" w:after="288" w:line="360" w:lineRule="auto"/>
-        <w:jc w:val="both"/>
-        <w:rPr>
-          <w:rFonts w:ascii="Arial" w:eastAsia="Arial" w:hAnsi="Arial" w:cs="Arial"/>
-        </w:rPr>
-      </w:pPr>
-    </w:p>
-    <w:p>
-      <w:pPr>
-        <w:spacing w:afterLines="120" w:after="288" w:line="360" w:lineRule="auto"/>
-        <w:jc w:val="both"/>
-        <w:rPr>
-          <w:rFonts w:ascii="Arial" w:eastAsia="Arial" w:hAnsi="Arial" w:cs="Arial"/>
-        </w:rPr>
-      </w:pPr>
-    </w:p>
-    <w:p>
-      <w:pPr>
-        <w:pStyle w:val="Ttulo1"/>
-        <w:spacing w:before="0" w:afterLines="120" w:after="288" w:line="360" w:lineRule="auto"/>
         <w:rPr>
           <w:rFonts w:ascii="Arial" w:eastAsia="Arial" w:hAnsi="Arial" w:cs="Arial"/>
           <w:b/>
@@ -6552,9 +6622,112 @@
           <w:sz w:val="24"/>
           <w:szCs w:val="24"/>
         </w:rPr>
-      </w:pPr>
-      <w:bookmarkStart w:id="20" w:name="_Toc200825881"/>
-      <w:r>
+        <w:t>LINKS</w:t>
+      </w:r>
+      <w:bookmarkEnd w:id="19"/>
+    </w:p>
+    <w:p>
+      <w:pPr>
+        <w:spacing w:afterLines="120" w:after="288" w:line="360" w:lineRule="auto"/>
+        <w:ind w:left="720"/>
+        <w:jc w:val="both"/>
+        <w:rPr>
+          <w:rFonts w:ascii="Arial" w:eastAsia="Arial" w:hAnsi="Arial" w:cs="Arial"/>
+        </w:rPr>
+      </w:pPr>
+      <w:proofErr w:type="spellStart"/>
+      <w:r>
+        <w:rPr>
+          <w:rFonts w:ascii="Arial" w:eastAsia="Arial" w:hAnsi="Arial" w:cs="Arial"/>
+          <w:b/>
+          <w:bCs/>
+        </w:rPr>
+        <w:t>Figma</w:t>
+      </w:r>
+      <w:proofErr w:type="spellEnd"/>
+      <w:r>
+        <w:rPr>
+          <w:rFonts w:ascii="Arial" w:eastAsia="Arial" w:hAnsi="Arial" w:cs="Arial"/>
+          <w:b/>
+          <w:bCs/>
+        </w:rPr>
+        <w:t>:</w:t>
+      </w:r>
+      <w:r>
+        <w:rPr>
+          <w:rFonts w:ascii="Arial" w:eastAsia="Arial" w:hAnsi="Arial" w:cs="Arial"/>
+        </w:rPr>
+        <w:t xml:space="preserve"> </w:t>
+      </w:r>
+      <w:hyperlink r:id="rId23" w:history="1">
+        <w:r>
+          <w:rPr>
+            <w:rStyle w:val="Hyperlink"/>
+            <w:rFonts w:ascii="Arial" w:eastAsia="Arial" w:hAnsi="Arial" w:cs="Arial"/>
+          </w:rPr>
+          <w:t>https://www.figma.com/design/WCJHlqZHViqJPIkrGO23t5/Integras?t=BvNxPUAKsJgensYn-1</w:t>
+        </w:r>
+      </w:hyperlink>
+    </w:p>
+    <w:p>
+      <w:pPr>
+        <w:spacing w:afterLines="120" w:after="288" w:line="360" w:lineRule="auto"/>
+        <w:ind w:left="720"/>
+        <w:jc w:val="both"/>
+        <w:rPr>
+          <w:rFonts w:ascii="Arial" w:eastAsia="Arial" w:hAnsi="Arial" w:cs="Arial"/>
+        </w:rPr>
+      </w:pPr>
+      <w:r>
+        <w:rPr>
+          <w:rFonts w:ascii="Arial" w:eastAsia="Arial" w:hAnsi="Arial" w:cs="Arial"/>
+          <w:b/>
+          <w:bCs/>
+        </w:rPr>
+        <w:t>Github</w:t>
+      </w:r>
+      <w:r>
+        <w:rPr>
+          <w:rFonts w:ascii="Arial" w:eastAsia="Arial" w:hAnsi="Arial" w:cs="Arial"/>
+          <w:b/>
+          <w:bCs/>
+        </w:rPr>
+        <w:t>:</w:t>
+      </w:r>
+      <w:r>
+        <w:rPr>
+          <w:rFonts w:ascii="Arial" w:eastAsia="Arial" w:hAnsi="Arial" w:cs="Arial"/>
+          <w:b/>
+          <w:bCs/>
+        </w:rPr>
+        <w:br/>
+      </w:r>
+      <w:r>
+        <w:rPr>
+          <w:rFonts w:ascii="Arial" w:eastAsia="Arial" w:hAnsi="Arial" w:cs="Arial"/>
+        </w:rPr>
+        <w:t>P</w:t>
+      </w:r>
+      <w:r>
+        <w:rPr>
+          <w:rFonts w:ascii="Arial" w:eastAsia="Arial" w:hAnsi="Arial" w:cs="Arial"/>
+        </w:rPr>
+        <w:t>rofessor Dorival pediu para o repositório ficar privado, então adicionei a professora como colaboradora</w:t>
+      </w:r>
+    </w:p>
+    <w:p>
+      <w:pPr>
+        <w:spacing w:afterLines="120" w:after="288" w:line="360" w:lineRule="auto"/>
+        <w:jc w:val="both"/>
+        <w:rPr>
+          <w:rFonts w:ascii="Arial" w:eastAsia="Arial" w:hAnsi="Arial" w:cs="Arial"/>
+        </w:rPr>
+      </w:pPr>
+    </w:p>
+    <w:p>
+      <w:pPr>
+        <w:pStyle w:val="Ttulo1"/>
+        <w:spacing w:before="0" w:afterLines="120" w:after="288" w:line="360" w:lineRule="auto"/>
         <w:rPr>
           <w:rFonts w:ascii="Arial" w:eastAsia="Arial" w:hAnsi="Arial" w:cs="Arial"/>
           <w:b/>
@@ -6563,9 +6736,8 @@
           <w:sz w:val="24"/>
           <w:szCs w:val="24"/>
         </w:rPr>
-        <w:lastRenderedPageBreak/>
-        <w:t>7</w:t>
-      </w:r>
+      </w:pPr>
+      <w:bookmarkStart w:id="20" w:name="_Toc201169442"/>
       <w:r>
         <w:rPr>
           <w:rFonts w:ascii="Arial" w:eastAsia="Arial" w:hAnsi="Arial" w:cs="Arial"/>
@@ -6575,7 +6747,8 @@
           <w:sz w:val="24"/>
           <w:szCs w:val="24"/>
         </w:rPr>
-        <w:t xml:space="preserve">. </w:t>
+        <w:lastRenderedPageBreak/>
+        <w:t>7</w:t>
       </w:r>
       <w:r>
         <w:rPr>
@@ -6586,6 +6759,17 @@
           <w:sz w:val="24"/>
           <w:szCs w:val="24"/>
         </w:rPr>
+        <w:t xml:space="preserve">. </w:t>
+      </w:r>
+      <w:r>
+        <w:rPr>
+          <w:rFonts w:ascii="Arial" w:eastAsia="Arial" w:hAnsi="Arial" w:cs="Arial"/>
+          <w:b/>
+          <w:bCs/>
+          <w:color w:val="auto"/>
+          <w:sz w:val="24"/>
+          <w:szCs w:val="24"/>
+        </w:rPr>
         <w:t>CONCLUSÃO</w:t>
       </w:r>
       <w:bookmarkEnd w:id="20"/>
@@ -6744,7 +6928,7 @@
     </w:p>
     <w:p/>
     <w:sectPr>
-      <w:headerReference w:type="default" r:id="rId18"/>
+      <w:headerReference w:type="default" r:id="rId24"/>
       <w:pgSz w:w="12240" w:h="15840"/>
       <w:pgMar w:top="1699" w:right="1138" w:bottom="1138" w:left="1699" w:header="720" w:footer="720" w:gutter="0"/>
       <w:cols w:space="720"/>
@@ -11055,6 +11239,7 @@
   <w:style w:type="character" w:default="1" w:styleId="Fontepargpadro">
     <w:name w:val="Default Paragraph Font"/>
     <w:uiPriority w:val="1"/>
+    <w:semiHidden/>
     <w:unhideWhenUsed/>
   </w:style>
   <w:style w:type="table" w:default="1" w:styleId="Tabelanormal">
@@ -11619,6 +11804,18 @@
       <w:spacing w:after="0"/>
     </w:pPr>
   </w:style>
+  <w:style w:type="character" w:styleId="MenoPendente">
+    <w:name w:val="Unresolved Mention"/>
+    <w:basedOn w:val="Fontepargpadro"/>
+    <w:uiPriority w:val="99"/>
+    <w:semiHidden/>
+    <w:unhideWhenUsed/>
+    <w:rsid w:val="00FB0FB0"/>
+    <w:rPr>
+      <w:color w:val="605E5C"/>
+      <w:shd w:val="clear" w:color="auto" w:fill="E1DFDD"/>
+    </w:rPr>
+  </w:style>
 </w:styles>
 </file>
 
@@ -11888,6 +12085,15 @@
 </file>
 
 <file path=customXml/item2.xml><?xml version="1.0" encoding="utf-8"?>
+<?mso-contentType ?>
+<FormTemplates xmlns="http://schemas.microsoft.com/sharepoint/v3/contenttype/forms">
+  <Display>DocumentLibraryForm</Display>
+  <Edit>DocumentLibraryForm</Edit>
+  <New>DocumentLibraryForm</New>
+</FormTemplates>
+</file>
+
+<file path=customXml/item3.xml><?xml version="1.0" encoding="utf-8"?>
 <ct:contentTypeSchema xmlns:ct="http://schemas.microsoft.com/office/2006/metadata/contentType" xmlns:ma="http://schemas.microsoft.com/office/2006/metadata/properties/metaAttributes" ct:_="" ma:_="" ma:contentTypeName="Documento" ma:contentTypeID="0x0101009CD594B8746EE64A8AE399C64D5DB1CE" ma:contentTypeVersion="4" ma:contentTypeDescription="Crie um novo documento." ma:contentTypeScope="" ma:versionID="328069ca9799ba3499cf3ad251a26dfa">
   <xsd:schema xmlns:xsd="http://www.w3.org/2001/XMLSchema" xmlns:xs="http://www.w3.org/2001/XMLSchema" xmlns:p="http://schemas.microsoft.com/office/2006/metadata/properties" xmlns:ns2="593b1aec-d20d-47eb-a9b8-133151b23d35" targetNamespace="http://schemas.microsoft.com/office/2006/metadata/properties" ma:root="true" ma:fieldsID="3f6b62cbb37d2be71415f42169bb57be" ns2:_="">
     <xsd:import namespace="593b1aec-d20d-47eb-a9b8-133151b23d35"/>
@@ -12031,15 +12237,6 @@
 </ct:contentTypeSchema>
 </file>
 
-<file path=customXml/item3.xml><?xml version="1.0" encoding="utf-8"?>
-<?mso-contentType ?>
-<FormTemplates xmlns="http://schemas.microsoft.com/sharepoint/v3/contenttype/forms">
-  <Display>DocumentLibraryForm</Display>
-  <Edit>DocumentLibraryForm</Edit>
-  <New>DocumentLibraryForm</New>
-</FormTemplates>
-</file>
-
 <file path=customXml/itemProps1.xml><?xml version="1.0" encoding="utf-8"?>
 <ds:datastoreItem xmlns:ds="http://schemas.openxmlformats.org/officeDocument/2006/customXml" ds:itemID="{A701EFD5-D8AC-474A-A136-8A98FB8D6CAB}">
   <ds:schemaRefs>
@@ -12049,6 +12246,14 @@
 </file>
 
 <file path=customXml/itemProps2.xml><?xml version="1.0" encoding="utf-8"?>
+<ds:datastoreItem xmlns:ds="http://schemas.openxmlformats.org/officeDocument/2006/customXml" ds:itemID="{39986DCC-F772-4039-9F0D-DDF7F4FDD622}">
+  <ds:schemaRefs>
+    <ds:schemaRef ds:uri="http://schemas.microsoft.com/sharepoint/v3/contenttype/forms"/>
+  </ds:schemaRefs>
+</ds:datastoreItem>
+</file>
+
+<file path=customXml/itemProps3.xml><?xml version="1.0" encoding="utf-8"?>
 <ds:datastoreItem xmlns:ds="http://schemas.openxmlformats.org/officeDocument/2006/customXml" ds:itemID="{F7264113-1E87-43C5-A5EA-9141FA1CC96F}">
   <ds:schemaRefs>
     <ds:schemaRef ds:uri="http://schemas.microsoft.com/office/2006/metadata/contentType"/>
@@ -12064,12 +12269,4 @@
     <ds:schemaRef ds:uri="http://schemas.microsoft.com/internal/obd"/>
   </ds:schemaRefs>
 </ds:datastoreItem>
-</file>
-
-<file path=customXml/itemProps3.xml><?xml version="1.0" encoding="utf-8"?>
-<ds:datastoreItem xmlns:ds="http://schemas.openxmlformats.org/officeDocument/2006/customXml" ds:itemID="{39986DCC-F772-4039-9F0D-DDF7F4FDD622}">
-  <ds:schemaRefs>
-    <ds:schemaRef ds:uri="http://schemas.microsoft.com/sharepoint/v3/contenttype/forms"/>
-  </ds:schemaRefs>
-</ds:datastoreItem>
 </file>
</xml_diff>

<commit_message>
identidade visual na documentacao
</commit_message>
<xml_diff>
--- a/documentacao_integrador.docx
+++ b/documentacao_integrador.docx
@@ -968,7 +968,7 @@
             </w:rPr>
             <w:fldChar w:fldCharType="separate"/>
           </w:r>
-          <w:hyperlink w:anchor="_Toc201169425" w:history="1">
+          <w:hyperlink w:anchor="_Toc201170707" w:history="1">
             <w:r>
               <w:rPr>
                 <w:rStyle w:val="Hyperlink"/>
@@ -998,7 +998,7 @@
                 <w:noProof/>
                 <w:webHidden/>
               </w:rPr>
-              <w:instrText xml:space="preserve"> PAGEREF _Toc201169425 \h </w:instrText>
+              <w:instrText xml:space="preserve"> PAGEREF _Toc201170707 \h </w:instrText>
             </w:r>
             <w:r>
               <w:rPr>
@@ -1042,7 +1042,7 @@
               <w14:ligatures w14:val="standardContextual"/>
             </w:rPr>
           </w:pPr>
-          <w:hyperlink w:anchor="_Toc201169426" w:history="1">
+          <w:hyperlink w:anchor="_Toc201170708" w:history="1">
             <w:r>
               <w:rPr>
                 <w:rStyle w:val="Hyperlink"/>
@@ -1072,7 +1072,7 @@
                 <w:noProof/>
                 <w:webHidden/>
               </w:rPr>
-              <w:instrText xml:space="preserve"> PAGEREF _Toc201169426 \h </w:instrText>
+              <w:instrText xml:space="preserve"> PAGEREF _Toc201170708 \h </w:instrText>
             </w:r>
             <w:r>
               <w:rPr>
@@ -1116,7 +1116,7 @@
               <w14:ligatures w14:val="standardContextual"/>
             </w:rPr>
           </w:pPr>
-          <w:hyperlink w:anchor="_Toc201169427" w:history="1">
+          <w:hyperlink w:anchor="_Toc201170709" w:history="1">
             <w:r>
               <w:rPr>
                 <w:rStyle w:val="Hyperlink"/>
@@ -1146,7 +1146,7 @@
                 <w:noProof/>
                 <w:webHidden/>
               </w:rPr>
-              <w:instrText xml:space="preserve"> PAGEREF _Toc201169427 \h </w:instrText>
+              <w:instrText xml:space="preserve"> PAGEREF _Toc201170709 \h </w:instrText>
             </w:r>
             <w:r>
               <w:rPr>
@@ -1190,7 +1190,7 @@
               <w14:ligatures w14:val="standardContextual"/>
             </w:rPr>
           </w:pPr>
-          <w:hyperlink w:anchor="_Toc201169428" w:history="1">
+          <w:hyperlink w:anchor="_Toc201170710" w:history="1">
             <w:r>
               <w:rPr>
                 <w:rStyle w:val="Hyperlink"/>
@@ -1220,7 +1220,7 @@
                 <w:noProof/>
                 <w:webHidden/>
               </w:rPr>
-              <w:instrText xml:space="preserve"> PAGEREF _Toc201169428 \h </w:instrText>
+              <w:instrText xml:space="preserve"> PAGEREF _Toc201170710 \h </w:instrText>
             </w:r>
             <w:r>
               <w:rPr>
@@ -1264,7 +1264,7 @@
               <w14:ligatures w14:val="standardContextual"/>
             </w:rPr>
           </w:pPr>
-          <w:hyperlink w:anchor="_Toc201169429" w:history="1">
+          <w:hyperlink w:anchor="_Toc201170711" w:history="1">
             <w:r>
               <w:rPr>
                 <w:rStyle w:val="Hyperlink"/>
@@ -1294,7 +1294,7 @@
                 <w:noProof/>
                 <w:webHidden/>
               </w:rPr>
-              <w:instrText xml:space="preserve"> PAGEREF _Toc201169429 \h </w:instrText>
+              <w:instrText xml:space="preserve"> PAGEREF _Toc201170711 \h </w:instrText>
             </w:r>
             <w:r>
               <w:rPr>
@@ -1338,7 +1338,7 @@
               <w14:ligatures w14:val="standardContextual"/>
             </w:rPr>
           </w:pPr>
-          <w:hyperlink w:anchor="_Toc201169430" w:history="1">
+          <w:hyperlink w:anchor="_Toc201170712" w:history="1">
             <w:r>
               <w:rPr>
                 <w:rStyle w:val="Hyperlink"/>
@@ -1368,7 +1368,7 @@
                 <w:noProof/>
                 <w:webHidden/>
               </w:rPr>
-              <w:instrText xml:space="preserve"> PAGEREF _Toc201169430 \h </w:instrText>
+              <w:instrText xml:space="preserve"> PAGEREF _Toc201170712 \h </w:instrText>
             </w:r>
             <w:r>
               <w:rPr>
@@ -1412,7 +1412,7 @@
               <w14:ligatures w14:val="standardContextual"/>
             </w:rPr>
           </w:pPr>
-          <w:hyperlink w:anchor="_Toc201169431" w:history="1">
+          <w:hyperlink w:anchor="_Toc201170713" w:history="1">
             <w:r>
               <w:rPr>
                 <w:rStyle w:val="Hyperlink"/>
@@ -1442,7 +1442,7 @@
                 <w:noProof/>
                 <w:webHidden/>
               </w:rPr>
-              <w:instrText xml:space="preserve"> PAGEREF _Toc201169431 \h </w:instrText>
+              <w:instrText xml:space="preserve"> PAGEREF _Toc201170713 \h </w:instrText>
             </w:r>
             <w:r>
               <w:rPr>
@@ -1486,7 +1486,7 @@
               <w14:ligatures w14:val="standardContextual"/>
             </w:rPr>
           </w:pPr>
-          <w:hyperlink w:anchor="_Toc201169432" w:history="1">
+          <w:hyperlink w:anchor="_Toc201170714" w:history="1">
             <w:r>
               <w:rPr>
                 <w:rStyle w:val="Hyperlink"/>
@@ -1516,7 +1516,7 @@
                 <w:noProof/>
                 <w:webHidden/>
               </w:rPr>
-              <w:instrText xml:space="preserve"> PAGEREF _Toc201169432 \h </w:instrText>
+              <w:instrText xml:space="preserve"> PAGEREF _Toc201170714 \h </w:instrText>
             </w:r>
             <w:r>
               <w:rPr>
@@ -1560,7 +1560,7 @@
               <w14:ligatures w14:val="standardContextual"/>
             </w:rPr>
           </w:pPr>
-          <w:hyperlink w:anchor="_Toc201169433" w:history="1">
+          <w:hyperlink w:anchor="_Toc201170715" w:history="1">
             <w:r>
               <w:rPr>
                 <w:rStyle w:val="Hyperlink"/>
@@ -1590,7 +1590,7 @@
                 <w:noProof/>
                 <w:webHidden/>
               </w:rPr>
-              <w:instrText xml:space="preserve"> PAGEREF _Toc201169433 \h </w:instrText>
+              <w:instrText xml:space="preserve"> PAGEREF _Toc201170715 \h </w:instrText>
             </w:r>
             <w:r>
               <w:rPr>
@@ -1634,7 +1634,7 @@
               <w14:ligatures w14:val="standardContextual"/>
             </w:rPr>
           </w:pPr>
-          <w:hyperlink w:anchor="_Toc201169434" w:history="1">
+          <w:hyperlink w:anchor="_Toc201170716" w:history="1">
             <w:r>
               <w:rPr>
                 <w:rStyle w:val="Hyperlink"/>
@@ -1664,7 +1664,7 @@
                 <w:noProof/>
                 <w:webHidden/>
               </w:rPr>
-              <w:instrText xml:space="preserve"> PAGEREF _Toc201169434 \h </w:instrText>
+              <w:instrText xml:space="preserve"> PAGEREF _Toc201170716 \h </w:instrText>
             </w:r>
             <w:r>
               <w:rPr>
@@ -1708,7 +1708,7 @@
               <w14:ligatures w14:val="standardContextual"/>
             </w:rPr>
           </w:pPr>
-          <w:hyperlink w:anchor="_Toc201169435" w:history="1">
+          <w:hyperlink w:anchor="_Toc201170717" w:history="1">
             <w:r>
               <w:rPr>
                 <w:rStyle w:val="Hyperlink"/>
@@ -1738,7 +1738,7 @@
                 <w:noProof/>
                 <w:webHidden/>
               </w:rPr>
-              <w:instrText xml:space="preserve"> PAGEREF _Toc201169435 \h </w:instrText>
+              <w:instrText xml:space="preserve"> PAGEREF _Toc201170717 \h </w:instrText>
             </w:r>
             <w:r>
               <w:rPr>
@@ -1782,7 +1782,7 @@
               <w14:ligatures w14:val="standardContextual"/>
             </w:rPr>
           </w:pPr>
-          <w:hyperlink w:anchor="_Toc201169436" w:history="1">
+          <w:hyperlink w:anchor="_Toc201170718" w:history="1">
             <w:r>
               <w:rPr>
                 <w:rStyle w:val="Hyperlink"/>
@@ -1812,7 +1812,7 @@
                 <w:noProof/>
                 <w:webHidden/>
               </w:rPr>
-              <w:instrText xml:space="preserve"> PAGEREF _Toc201169436 \h </w:instrText>
+              <w:instrText xml:space="preserve"> PAGEREF _Toc201170718 \h </w:instrText>
             </w:r>
             <w:r>
               <w:rPr>
@@ -1856,7 +1856,7 @@
               <w14:ligatures w14:val="standardContextual"/>
             </w:rPr>
           </w:pPr>
-          <w:hyperlink w:anchor="_Toc201169437" w:history="1">
+          <w:hyperlink w:anchor="_Toc201170719" w:history="1">
             <w:r>
               <w:rPr>
                 <w:rStyle w:val="Hyperlink"/>
@@ -1886,7 +1886,7 @@
                 <w:noProof/>
                 <w:webHidden/>
               </w:rPr>
-              <w:instrText xml:space="preserve"> PAGEREF _Toc201169437 \h </w:instrText>
+              <w:instrText xml:space="preserve"> PAGEREF _Toc201170719 \h </w:instrText>
             </w:r>
             <w:r>
               <w:rPr>
@@ -1930,7 +1930,7 @@
               <w14:ligatures w14:val="standardContextual"/>
             </w:rPr>
           </w:pPr>
-          <w:hyperlink w:anchor="_Toc201169438" w:history="1">
+          <w:hyperlink w:anchor="_Toc201170720" w:history="1">
             <w:r>
               <w:rPr>
                 <w:rStyle w:val="Hyperlink"/>
@@ -1960,7 +1960,7 @@
                 <w:noProof/>
                 <w:webHidden/>
               </w:rPr>
-              <w:instrText xml:space="preserve"> PAGEREF _Toc201169438 \h </w:instrText>
+              <w:instrText xml:space="preserve"> PAGEREF _Toc201170720 \h </w:instrText>
             </w:r>
             <w:r>
               <w:rPr>
@@ -2004,7 +2004,7 @@
               <w14:ligatures w14:val="standardContextual"/>
             </w:rPr>
           </w:pPr>
-          <w:hyperlink w:anchor="_Toc201169439" w:history="1">
+          <w:hyperlink w:anchor="_Toc201170721" w:history="1">
             <w:r>
               <w:rPr>
                 <w:rStyle w:val="Hyperlink"/>
@@ -2034,7 +2034,7 @@
                 <w:noProof/>
                 <w:webHidden/>
               </w:rPr>
-              <w:instrText xml:space="preserve"> PAGEREF _Toc201169439 \h </w:instrText>
+              <w:instrText xml:space="preserve"> PAGEREF _Toc201170721 \h </w:instrText>
             </w:r>
             <w:r>
               <w:rPr>
@@ -2078,7 +2078,7 @@
               <w14:ligatures w14:val="standardContextual"/>
             </w:rPr>
           </w:pPr>
-          <w:hyperlink w:anchor="_Toc201169440" w:history="1">
+          <w:hyperlink w:anchor="_Toc201170722" w:history="1">
             <w:r>
               <w:rPr>
                 <w:rStyle w:val="Hyperlink"/>
@@ -2108,7 +2108,7 @@
                 <w:noProof/>
                 <w:webHidden/>
               </w:rPr>
-              <w:instrText xml:space="preserve"> PAGEREF _Toc201169440 \h </w:instrText>
+              <w:instrText xml:space="preserve"> PAGEREF _Toc201170722 \h </w:instrText>
             </w:r>
             <w:r>
               <w:rPr>
@@ -2152,7 +2152,7 @@
               <w14:ligatures w14:val="standardContextual"/>
             </w:rPr>
           </w:pPr>
-          <w:hyperlink w:anchor="_Toc201169441" w:history="1">
+          <w:hyperlink w:anchor="_Toc201170723" w:history="1">
             <w:r>
               <w:rPr>
                 <w:rStyle w:val="Hyperlink"/>
@@ -2161,7 +2161,7 @@
                 <w:bCs/>
                 <w:noProof/>
               </w:rPr>
-              <w:t>6.2 LINKS</w:t>
+              <w:t>6.2 DIAGRAMA DE NAVEGAÇÃO SIMPLIFICADO</w:t>
             </w:r>
             <w:r>
               <w:rPr>
@@ -2182,7 +2182,7 @@
                 <w:noProof/>
                 <w:webHidden/>
               </w:rPr>
-              <w:instrText xml:space="preserve"> PAGEREF _Toc201169441 \h </w:instrText>
+              <w:instrText xml:space="preserve"> PAGEREF _Toc201170723 \h </w:instrText>
             </w:r>
             <w:r>
               <w:rPr>
@@ -2203,6 +2203,154 @@
                 <w:webHidden/>
               </w:rPr>
               <w:t>12</w:t>
+            </w:r>
+            <w:r>
+              <w:rPr>
+                <w:noProof/>
+                <w:webHidden/>
+              </w:rPr>
+              <w:fldChar w:fldCharType="end"/>
+            </w:r>
+          </w:hyperlink>
+        </w:p>
+        <w:p>
+          <w:pPr>
+            <w:pStyle w:val="Sumrio2"/>
+            <w:tabs>
+              <w:tab w:val="right" w:leader="dot" w:pos="9393"/>
+            </w:tabs>
+            <w:rPr>
+              <w:noProof/>
+              <w:kern w:val="2"/>
+              <w:lang w:val="pt-PT" w:eastAsia="pt-PT"/>
+              <w14:ligatures w14:val="standardContextual"/>
+            </w:rPr>
+          </w:pPr>
+          <w:hyperlink w:anchor="_Toc201170724" w:history="1">
+            <w:r>
+              <w:rPr>
+                <w:rStyle w:val="Hyperlink"/>
+                <w:rFonts w:ascii="Arial" w:eastAsia="Arial" w:hAnsi="Arial" w:cs="Arial"/>
+                <w:b/>
+                <w:bCs/>
+                <w:noProof/>
+              </w:rPr>
+              <w:t>6.3 IDENTIDADE VISUAL</w:t>
+            </w:r>
+            <w:r>
+              <w:rPr>
+                <w:noProof/>
+                <w:webHidden/>
+              </w:rPr>
+              <w:tab/>
+            </w:r>
+            <w:r>
+              <w:rPr>
+                <w:noProof/>
+                <w:webHidden/>
+              </w:rPr>
+              <w:fldChar w:fldCharType="begin"/>
+            </w:r>
+            <w:r>
+              <w:rPr>
+                <w:noProof/>
+                <w:webHidden/>
+              </w:rPr>
+              <w:instrText xml:space="preserve"> PAGEREF _Toc201170724 \h </w:instrText>
+            </w:r>
+            <w:r>
+              <w:rPr>
+                <w:noProof/>
+                <w:webHidden/>
+              </w:rPr>
+            </w:r>
+            <w:r>
+              <w:rPr>
+                <w:noProof/>
+                <w:webHidden/>
+              </w:rPr>
+              <w:fldChar w:fldCharType="separate"/>
+            </w:r>
+            <w:r>
+              <w:rPr>
+                <w:noProof/>
+                <w:webHidden/>
+              </w:rPr>
+              <w:t>13</w:t>
+            </w:r>
+            <w:r>
+              <w:rPr>
+                <w:noProof/>
+                <w:webHidden/>
+              </w:rPr>
+              <w:fldChar w:fldCharType="end"/>
+            </w:r>
+          </w:hyperlink>
+        </w:p>
+        <w:p>
+          <w:pPr>
+            <w:pStyle w:val="Sumrio2"/>
+            <w:tabs>
+              <w:tab w:val="right" w:leader="dot" w:pos="9393"/>
+            </w:tabs>
+            <w:rPr>
+              <w:noProof/>
+              <w:kern w:val="2"/>
+              <w:lang w:val="pt-PT" w:eastAsia="pt-PT"/>
+              <w14:ligatures w14:val="standardContextual"/>
+            </w:rPr>
+          </w:pPr>
+          <w:hyperlink w:anchor="_Toc201170725" w:history="1">
+            <w:r>
+              <w:rPr>
+                <w:rStyle w:val="Hyperlink"/>
+                <w:rFonts w:ascii="Arial" w:eastAsia="Arial" w:hAnsi="Arial" w:cs="Arial"/>
+                <w:b/>
+                <w:bCs/>
+                <w:noProof/>
+              </w:rPr>
+              <w:t>6.4 LINKS</w:t>
+            </w:r>
+            <w:r>
+              <w:rPr>
+                <w:noProof/>
+                <w:webHidden/>
+              </w:rPr>
+              <w:tab/>
+            </w:r>
+            <w:r>
+              <w:rPr>
+                <w:noProof/>
+                <w:webHidden/>
+              </w:rPr>
+              <w:fldChar w:fldCharType="begin"/>
+            </w:r>
+            <w:r>
+              <w:rPr>
+                <w:noProof/>
+                <w:webHidden/>
+              </w:rPr>
+              <w:instrText xml:space="preserve"> PAGEREF _Toc201170725 \h </w:instrText>
+            </w:r>
+            <w:r>
+              <w:rPr>
+                <w:noProof/>
+                <w:webHidden/>
+              </w:rPr>
+            </w:r>
+            <w:r>
+              <w:rPr>
+                <w:noProof/>
+                <w:webHidden/>
+              </w:rPr>
+              <w:fldChar w:fldCharType="separate"/>
+            </w:r>
+            <w:r>
+              <w:rPr>
+                <w:noProof/>
+                <w:webHidden/>
+              </w:rPr>
+              <w:t>13</w:t>
             </w:r>
             <w:r>
               <w:rPr>
@@ -2226,7 +2374,7 @@
               <w14:ligatures w14:val="standardContextual"/>
             </w:rPr>
           </w:pPr>
-          <w:hyperlink w:anchor="_Toc201169442" w:history="1">
+          <w:hyperlink w:anchor="_Toc201170726" w:history="1">
             <w:r>
               <w:rPr>
                 <w:rStyle w:val="Hyperlink"/>
@@ -2256,7 +2404,7 @@
                 <w:noProof/>
                 <w:webHidden/>
               </w:rPr>
-              <w:instrText xml:space="preserve"> PAGEREF _Toc201169442 \h </w:instrText>
+              <w:instrText xml:space="preserve"> PAGEREF _Toc201170726 \h </w:instrText>
             </w:r>
             <w:r>
               <w:rPr>
@@ -2276,7 +2424,7 @@
                 <w:noProof/>
                 <w:webHidden/>
               </w:rPr>
-              <w:t>13</w:t>
+              <w:t>14</w:t>
             </w:r>
             <w:r>
               <w:rPr>
@@ -2362,20 +2510,6 @@
     </w:p>
     <w:p>
       <w:pPr>
-        <w:rPr>
-          <w:rFonts w:ascii="Arial" w:hAnsi="Arial" w:cs="Arial"/>
-        </w:rPr>
-      </w:pPr>
-    </w:p>
-    <w:p>
-      <w:pPr>
-        <w:rPr>
-          <w:rFonts w:ascii="Arial" w:hAnsi="Arial" w:cs="Arial"/>
-        </w:rPr>
-      </w:pPr>
-    </w:p>
-    <w:p>
-      <w:pPr>
         <w:pStyle w:val="Ttulo1"/>
         <w:spacing w:before="0" w:afterLines="120" w:after="288" w:line="360" w:lineRule="auto"/>
         <w:rPr>
@@ -2407,7 +2541,7 @@
           <w:szCs w:val="24"/>
         </w:rPr>
       </w:pPr>
-      <w:bookmarkStart w:id="0" w:name="_Toc201169425"/>
+      <w:bookmarkStart w:id="0" w:name="_Toc201170707"/>
       <w:r>
         <w:rPr>
           <w:rFonts w:ascii="Arial" w:eastAsia="Arial" w:hAnsi="Arial" w:cs="Arial"/>
@@ -2469,7 +2603,7 @@
         </w:rPr>
         <w:tab/>
       </w:r>
-      <w:bookmarkStart w:id="1" w:name="_Toc201169426"/>
+      <w:bookmarkStart w:id="1" w:name="_Toc201170708"/>
       <w:r>
         <w:rPr>
           <w:rFonts w:ascii="Arial" w:hAnsi="Arial" w:cs="Arial"/>
@@ -2525,7 +2659,7 @@
         </w:rPr>
         <w:tab/>
       </w:r>
-      <w:bookmarkStart w:id="3" w:name="_Toc201169427"/>
+      <w:bookmarkStart w:id="3" w:name="_Toc201170709"/>
       <w:r>
         <w:rPr>
           <w:rFonts w:ascii="Arial" w:hAnsi="Arial" w:cs="Arial"/>
@@ -2753,7 +2887,7 @@
           <w:szCs w:val="24"/>
         </w:rPr>
       </w:pPr>
-      <w:bookmarkStart w:id="4" w:name="_Toc201169428"/>
+      <w:bookmarkStart w:id="4" w:name="_Toc201170710"/>
       <w:r>
         <w:rPr>
           <w:rFonts w:ascii="Arial" w:eastAsia="Arial" w:hAnsi="Arial" w:cs="Arial"/>
@@ -2793,7 +2927,7 @@
           <w:szCs w:val="24"/>
         </w:rPr>
       </w:pPr>
-      <w:bookmarkStart w:id="5" w:name="_Toc201169429"/>
+      <w:bookmarkStart w:id="5" w:name="_Toc201170711"/>
       <w:r>
         <w:rPr>
           <w:rFonts w:ascii="Arial" w:eastAsia="Arial" w:hAnsi="Arial" w:cs="Arial"/>
@@ -2866,7 +3000,7 @@
           <w:szCs w:val="24"/>
         </w:rPr>
       </w:pPr>
-      <w:bookmarkStart w:id="6" w:name="_Toc201169430"/>
+      <w:bookmarkStart w:id="6" w:name="_Toc201170712"/>
       <w:r>
         <w:rPr>
           <w:rFonts w:ascii="Arial" w:eastAsia="Arial" w:hAnsi="Arial" w:cs="Arial"/>
@@ -3065,7 +3199,7 @@
           <w:szCs w:val="24"/>
         </w:rPr>
       </w:pPr>
-      <w:bookmarkStart w:id="7" w:name="_Toc201169431"/>
+      <w:bookmarkStart w:id="7" w:name="_Toc201170713"/>
       <w:r>
         <w:rPr>
           <w:rFonts w:ascii="Arial" w:eastAsia="Arial" w:hAnsi="Arial" w:cs="Arial"/>
@@ -3221,7 +3355,7 @@
           <w:szCs w:val="24"/>
         </w:rPr>
       </w:pPr>
-      <w:bookmarkStart w:id="8" w:name="_Toc201169432"/>
+      <w:bookmarkStart w:id="8" w:name="_Toc201170714"/>
       <w:r>
         <w:rPr>
           <w:rFonts w:ascii="Arial" w:eastAsia="Arial" w:hAnsi="Arial" w:cs="Arial"/>
@@ -3283,7 +3417,7 @@
           <w:szCs w:val="24"/>
         </w:rPr>
       </w:pPr>
-      <w:bookmarkStart w:id="9" w:name="_Toc201169433"/>
+      <w:bookmarkStart w:id="9" w:name="_Toc201170715"/>
       <w:r>
         <w:rPr>
           <w:rFonts w:ascii="Arial" w:eastAsia="Arial" w:hAnsi="Arial" w:cs="Arial"/>
@@ -3722,7 +3856,7 @@
           <w:szCs w:val="24"/>
         </w:rPr>
       </w:pPr>
-      <w:bookmarkStart w:id="10" w:name="_Toc201169434"/>
+      <w:bookmarkStart w:id="10" w:name="_Toc201170716"/>
       <w:r>
         <w:rPr>
           <w:rFonts w:ascii="Arial" w:eastAsia="Arial" w:hAnsi="Arial" w:cs="Arial"/>
@@ -4074,7 +4208,7 @@
           <w:szCs w:val="24"/>
         </w:rPr>
       </w:pPr>
-      <w:bookmarkStart w:id="11" w:name="_Toc201169435"/>
+      <w:bookmarkStart w:id="11" w:name="_Toc201170717"/>
       <w:r>
         <w:rPr>
           <w:rFonts w:ascii="Arial" w:eastAsia="Arial" w:hAnsi="Arial" w:cs="Arial"/>
@@ -4606,7 +4740,7 @@
           <w:lang w:eastAsia="pt-BR"/>
         </w:rPr>
         <w:drawing>
-          <wp:inline distT="0" distB="0" distL="0" distR="0" wp14:anchorId="0D3CF719" wp14:editId="5A3BD938">
+          <wp:inline distT="0" distB="0" distL="0" distR="0" wp14:anchorId="0D3CF719" wp14:editId="128F080A">
             <wp:extent cx="4514779" cy="3210510"/>
             <wp:effectExtent l="19050" t="19050" r="19685" b="28575"/>
             <wp:docPr id="913199786" name="Imagem 913199786"/>
@@ -4777,7 +4911,7 @@
           <w:lang w:eastAsia="pt-BR"/>
         </w:rPr>
         <w:drawing>
-          <wp:inline distT="0" distB="0" distL="0" distR="0" wp14:anchorId="2E4B3856" wp14:editId="78907DED">
+          <wp:inline distT="0" distB="0" distL="0" distR="0" wp14:anchorId="2E4B3856" wp14:editId="5FF69A6C">
             <wp:extent cx="4499792" cy="3199851"/>
             <wp:effectExtent l="19050" t="19050" r="15240" b="19685"/>
             <wp:docPr id="2067849311" name="Imagem 2067849311"/>
@@ -5195,7 +5329,7 @@
           <w:szCs w:val="24"/>
         </w:rPr>
       </w:pPr>
-      <w:bookmarkStart w:id="13" w:name="_Toc201169436"/>
+      <w:bookmarkStart w:id="13" w:name="_Toc201170718"/>
       <w:r>
         <w:rPr>
           <w:rFonts w:ascii="Arial" w:eastAsia="Arial" w:hAnsi="Arial" w:cs="Arial"/>
@@ -5256,7 +5390,7 @@
         </w:rPr>
         <w:tab/>
       </w:r>
-      <w:bookmarkStart w:id="14" w:name="_Toc201169437"/>
+      <w:bookmarkStart w:id="14" w:name="_Toc201170719"/>
       <w:r>
         <w:rPr>
           <w:rFonts w:ascii="Arial" w:hAnsi="Arial" w:cs="Arial"/>
@@ -5814,7 +5948,7 @@
         </w:rPr>
         <w:tab/>
       </w:r>
-      <w:bookmarkStart w:id="15" w:name="_Toc201169438"/>
+      <w:bookmarkStart w:id="15" w:name="_Toc201170720"/>
       <w:r>
         <w:rPr>
           <w:rFonts w:ascii="Arial" w:hAnsi="Arial" w:cs="Arial"/>
@@ -6057,6 +6191,7 @@
       <w:r>
         <w:rPr>
           <w:rFonts w:ascii="Arial" w:hAnsi="Arial" w:cs="Arial"/>
+          <w:noProof/>
           <w:sz w:val="20"/>
           <w:szCs w:val="20"/>
         </w:rPr>
@@ -6108,6 +6243,7 @@
       <w:r>
         <w:rPr>
           <w:rFonts w:ascii="Arial" w:hAnsi="Arial" w:cs="Arial"/>
+          <w:noProof/>
           <w:sz w:val="20"/>
           <w:szCs w:val="20"/>
         </w:rPr>
@@ -6159,6 +6295,7 @@
       <w:r>
         <w:rPr>
           <w:rFonts w:ascii="Arial" w:hAnsi="Arial" w:cs="Arial"/>
+          <w:noProof/>
           <w:sz w:val="20"/>
           <w:szCs w:val="20"/>
         </w:rPr>
@@ -6210,6 +6347,7 @@
       <w:r>
         <w:rPr>
           <w:rFonts w:ascii="Arial" w:hAnsi="Arial" w:cs="Arial"/>
+          <w:noProof/>
           <w:sz w:val="20"/>
           <w:szCs w:val="20"/>
         </w:rPr>
@@ -6252,6 +6390,7 @@
       <w:r>
         <w:rPr>
           <w:rFonts w:ascii="Arial" w:hAnsi="Arial" w:cs="Arial"/>
+          <w:noProof/>
           <w:sz w:val="20"/>
           <w:szCs w:val="20"/>
         </w:rPr>
@@ -6356,7 +6495,7 @@
           <w:szCs w:val="24"/>
         </w:rPr>
       </w:pPr>
-      <w:bookmarkStart w:id="16" w:name="_Toc201169439"/>
+      <w:bookmarkStart w:id="16" w:name="_Toc201170721"/>
       <w:r>
         <w:rPr>
           <w:rFonts w:ascii="Arial" w:eastAsia="Arial" w:hAnsi="Arial" w:cs="Arial"/>
@@ -6406,7 +6545,7 @@
           <w:szCs w:val="24"/>
         </w:rPr>
       </w:pPr>
-      <w:bookmarkStart w:id="17" w:name="_Toc201169440"/>
+      <w:bookmarkStart w:id="17" w:name="_Toc201170722"/>
       <w:r>
         <w:rPr>
           <w:rFonts w:ascii="Arial" w:eastAsia="Arial" w:hAnsi="Arial" w:cs="Arial"/>
@@ -6484,7 +6623,7 @@
     <w:p>
       <w:pPr>
         <w:spacing w:afterLines="120" w:after="288" w:line="360" w:lineRule="auto"/>
-        <w:jc w:val="both"/>
+        <w:jc w:val="center"/>
         <w:rPr>
           <w:rFonts w:ascii="Arial" w:eastAsia="Arial" w:hAnsi="Arial" w:cs="Arial"/>
         </w:rPr>
@@ -6496,8 +6635,8 @@
           <w:lang w:eastAsia="pt-BR"/>
         </w:rPr>
         <w:drawing>
-          <wp:inline distT="0" distB="0" distL="0" distR="0" wp14:anchorId="20917616" wp14:editId="736E6968">
-            <wp:extent cx="5970905" cy="3285273"/>
+          <wp:inline distT="0" distB="0" distL="0" distR="0" wp14:anchorId="20917616" wp14:editId="742A5B3C">
+            <wp:extent cx="5029200" cy="2767135"/>
             <wp:effectExtent l="0" t="0" r="0" b="0"/>
             <wp:docPr id="1" name="Imagem 1"/>
             <wp:cNvGraphicFramePr>
@@ -6525,7 +6664,7 @@
                   <pic:spPr>
                     <a:xfrm>
                       <a:off x="0" y="0"/>
-                      <a:ext cx="5970905" cy="3285273"/>
+                      <a:ext cx="5059809" cy="2783977"/>
                     </a:xfrm>
                     <a:prstGeom prst="rect">
                       <a:avLst/>
@@ -6553,15 +6692,24 @@
           <w:sz w:val="20"/>
           <w:szCs w:val="20"/>
         </w:rPr>
-        <w:t>Fonte: Elaborado pelo autor</w:t>
-      </w:r>
-    </w:p>
-    <w:p>
-      <w:pPr>
-        <w:spacing w:afterLines="120" w:after="288" w:line="360" w:lineRule="auto"/>
-        <w:jc w:val="both"/>
-        <w:rPr>
-          <w:rFonts w:ascii="Arial" w:eastAsia="Arial" w:hAnsi="Arial" w:cs="Arial"/>
+        <w:t>Fonte: Elaborado pelo auto</w:t>
+      </w:r>
+      <w:r>
+        <w:rPr>
+          <w:rFonts w:ascii="Arial" w:hAnsi="Arial" w:cs="Arial"/>
+          <w:sz w:val="20"/>
+          <w:szCs w:val="20"/>
+        </w:rPr>
+        <w:t>r</w:t>
+      </w:r>
+    </w:p>
+    <w:p>
+      <w:pPr>
+        <w:jc w:val="center"/>
+        <w:rPr>
+          <w:rFonts w:ascii="Arial" w:hAnsi="Arial" w:cs="Arial"/>
+          <w:sz w:val="20"/>
+          <w:szCs w:val="20"/>
         </w:rPr>
       </w:pPr>
     </w:p>
@@ -6579,7 +6727,7 @@
           <w:szCs w:val="24"/>
         </w:rPr>
       </w:pPr>
-      <w:bookmarkStart w:id="19" w:name="_Toc201169441"/>
+      <w:bookmarkStart w:id="19" w:name="_Toc201170723"/>
       <w:r>
         <w:rPr>
           <w:rFonts w:ascii="Arial" w:eastAsia="Arial" w:hAnsi="Arial" w:cs="Arial"/>
@@ -6611,7 +6759,7 @@
           <w:sz w:val="24"/>
           <w:szCs w:val="24"/>
         </w:rPr>
-        <w:t xml:space="preserve"> </w:t>
+        <w:t xml:space="preserve"> DIAGRAMA DE </w:t>
       </w:r>
       <w:r>
         <w:rPr>
@@ -6622,9 +6770,409 @@
           <w:sz w:val="24"/>
           <w:szCs w:val="24"/>
         </w:rPr>
-        <w:t>LINKS</w:t>
+        <w:t>NAVEGAÇÃO SIMPLIFICADO</w:t>
       </w:r>
       <w:bookmarkEnd w:id="19"/>
+    </w:p>
+    <w:p>
+      <w:pPr>
+        <w:pStyle w:val="Legenda"/>
+        <w:keepNext/>
+        <w:jc w:val="center"/>
+        <w:rPr>
+          <w:rFonts w:ascii="Arial" w:hAnsi="Arial" w:cs="Arial"/>
+          <w:i w:val="0"/>
+          <w:iCs w:val="0"/>
+          <w:color w:val="auto"/>
+          <w:sz w:val="20"/>
+          <w:szCs w:val="20"/>
+        </w:rPr>
+      </w:pPr>
+      <w:r>
+        <w:rPr>
+          <w:rFonts w:ascii="Arial" w:hAnsi="Arial" w:cs="Arial"/>
+          <w:i w:val="0"/>
+          <w:iCs w:val="0"/>
+          <w:color w:val="auto"/>
+          <w:sz w:val="20"/>
+          <w:szCs w:val="20"/>
+        </w:rPr>
+        <w:t xml:space="preserve">Figura </w:t>
+      </w:r>
+      <w:r>
+        <w:rPr>
+          <w:rFonts w:ascii="Arial" w:hAnsi="Arial" w:cs="Arial"/>
+          <w:i w:val="0"/>
+          <w:iCs w:val="0"/>
+          <w:color w:val="auto"/>
+          <w:sz w:val="20"/>
+          <w:szCs w:val="20"/>
+        </w:rPr>
+        <w:t>8</w:t>
+      </w:r>
+      <w:r>
+        <w:rPr>
+          <w:rFonts w:ascii="Arial" w:hAnsi="Arial" w:cs="Arial"/>
+          <w:i w:val="0"/>
+          <w:iCs w:val="0"/>
+          <w:color w:val="auto"/>
+          <w:sz w:val="20"/>
+          <w:szCs w:val="20"/>
+        </w:rPr>
+        <w:t xml:space="preserve"> - Diagrama de </w:t>
+      </w:r>
+      <w:r>
+        <w:rPr>
+          <w:rFonts w:ascii="Arial" w:hAnsi="Arial" w:cs="Arial"/>
+          <w:i w:val="0"/>
+          <w:iCs w:val="0"/>
+          <w:color w:val="auto"/>
+          <w:sz w:val="20"/>
+          <w:szCs w:val="20"/>
+        </w:rPr>
+        <w:t>Navegação</w:t>
+      </w:r>
+    </w:p>
+    <w:p>
+      <w:pPr>
+        <w:spacing w:afterLines="120" w:after="288" w:line="360" w:lineRule="auto"/>
+        <w:jc w:val="center"/>
+        <w:rPr>
+          <w:rFonts w:ascii="Arial" w:eastAsia="Arial" w:hAnsi="Arial" w:cs="Arial"/>
+        </w:rPr>
+      </w:pPr>
+      <w:r>
+        <w:rPr>
+          <w:rFonts w:ascii="Arial" w:eastAsia="Arial" w:hAnsi="Arial" w:cs="Arial"/>
+          <w:noProof/>
+          <w:lang w:eastAsia="pt-BR"/>
+        </w:rPr>
+        <w:drawing>
+          <wp:inline distT="0" distB="0" distL="0" distR="0" wp14:anchorId="50AB51AF" wp14:editId="76CA5F64">
+            <wp:extent cx="5362575" cy="2088036"/>
+            <wp:effectExtent l="0" t="0" r="0" b="7620"/>
+            <wp:docPr id="1854685729" name="Imagem 1854685729"/>
+            <wp:cNvGraphicFramePr>
+              <a:graphicFrameLocks xmlns:a="http://schemas.openxmlformats.org/drawingml/2006/main" noChangeAspect="1"/>
+            </wp:cNvGraphicFramePr>
+            <a:graphic xmlns:a="http://schemas.openxmlformats.org/drawingml/2006/main">
+              <a:graphicData uri="http://schemas.openxmlformats.org/drawingml/2006/picture">
+                <pic:pic xmlns:pic="http://schemas.openxmlformats.org/drawingml/2006/picture">
+                  <pic:nvPicPr>
+                    <pic:cNvPr id="1854685729" name="Imagem 1854685729"/>
+                    <pic:cNvPicPr/>
+                  </pic:nvPicPr>
+                  <pic:blipFill>
+                    <a:blip r:embed="rId23">
+                      <a:extLst>
+                        <a:ext uri="{28A0092B-C50C-407E-A947-70E740481C1C}">
+                          <a14:useLocalDpi xmlns:a14="http://schemas.microsoft.com/office/drawing/2010/main" val="0"/>
+                        </a:ext>
+                      </a:extLst>
+                    </a:blip>
+                    <a:stretch>
+                      <a:fillRect/>
+                    </a:stretch>
+                  </pic:blipFill>
+                  <pic:spPr>
+                    <a:xfrm>
+                      <a:off x="0" y="0"/>
+                      <a:ext cx="5372070" cy="2091733"/>
+                    </a:xfrm>
+                    <a:prstGeom prst="rect">
+                      <a:avLst/>
+                    </a:prstGeom>
+                  </pic:spPr>
+                </pic:pic>
+              </a:graphicData>
+            </a:graphic>
+          </wp:inline>
+        </w:drawing>
+      </w:r>
+    </w:p>
+    <w:p>
+      <w:pPr>
+        <w:jc w:val="center"/>
+        <w:rPr>
+          <w:rFonts w:ascii="Arial" w:hAnsi="Arial" w:cs="Arial"/>
+          <w:sz w:val="20"/>
+          <w:szCs w:val="20"/>
+        </w:rPr>
+      </w:pPr>
+      <w:r>
+        <w:rPr>
+          <w:rFonts w:ascii="Arial" w:hAnsi="Arial" w:cs="Arial"/>
+          <w:sz w:val="20"/>
+          <w:szCs w:val="20"/>
+        </w:rPr>
+        <w:t>Fonte: Elaborado pelo autor</w:t>
+      </w:r>
+    </w:p>
+    <w:p>
+      <w:pPr>
+        <w:pStyle w:val="Ttulo2"/>
+        <w:spacing w:before="0" w:afterLines="120" w:after="288"/>
+        <w:ind w:firstLine="720"/>
+        <w:rPr>
+          <w:rFonts w:ascii="Arial" w:eastAsia="Arial" w:hAnsi="Arial" w:cs="Arial"/>
+          <w:b/>
+          <w:bCs/>
+          <w:color w:val="auto"/>
+          <w:sz w:val="24"/>
+          <w:szCs w:val="24"/>
+        </w:rPr>
+      </w:pPr>
+      <w:bookmarkStart w:id="20" w:name="_Toc201170724"/>
+      <w:r>
+        <w:rPr>
+          <w:rFonts w:ascii="Arial" w:eastAsia="Arial" w:hAnsi="Arial" w:cs="Arial"/>
+          <w:b/>
+          <w:bCs/>
+          <w:color w:val="auto"/>
+          <w:sz w:val="24"/>
+          <w:szCs w:val="24"/>
+        </w:rPr>
+        <w:lastRenderedPageBreak/>
+        <w:t>6.</w:t>
+      </w:r>
+      <w:r>
+        <w:rPr>
+          <w:rFonts w:ascii="Arial" w:eastAsia="Arial" w:hAnsi="Arial" w:cs="Arial"/>
+          <w:b/>
+          <w:bCs/>
+          <w:color w:val="auto"/>
+          <w:sz w:val="24"/>
+          <w:szCs w:val="24"/>
+        </w:rPr>
+        <w:t>3</w:t>
+      </w:r>
+      <w:r>
+        <w:rPr>
+          <w:rFonts w:ascii="Arial" w:eastAsia="Arial" w:hAnsi="Arial" w:cs="Arial"/>
+          <w:b/>
+          <w:bCs/>
+          <w:color w:val="auto"/>
+          <w:sz w:val="24"/>
+          <w:szCs w:val="24"/>
+        </w:rPr>
+        <w:t xml:space="preserve"> </w:t>
+      </w:r>
+      <w:r>
+        <w:rPr>
+          <w:rFonts w:ascii="Arial" w:eastAsia="Arial" w:hAnsi="Arial" w:cs="Arial"/>
+          <w:b/>
+          <w:bCs/>
+          <w:color w:val="auto"/>
+          <w:sz w:val="24"/>
+          <w:szCs w:val="24"/>
+        </w:rPr>
+        <w:t>IDENTIDADE VISUAL</w:t>
+      </w:r>
+      <w:bookmarkEnd w:id="20"/>
+    </w:p>
+    <w:p>
+      <w:pPr>
+        <w:spacing w:line="360" w:lineRule="auto"/>
+        <w:ind w:left="720"/>
+        <w:jc w:val="both"/>
+        <w:rPr>
+          <w:rFonts w:ascii="Arial" w:eastAsia="Arial" w:hAnsi="Arial" w:cs="Arial"/>
+        </w:rPr>
+      </w:pPr>
+      <w:r>
+        <w:rPr>
+          <w:rFonts w:ascii="Arial" w:eastAsia="Arial" w:hAnsi="Arial" w:cs="Arial"/>
+        </w:rPr>
+        <w:t>O projeto SmartCity foi desenvolvido com foco em oferecer uma solução tecnológica moderna, voltada para o monitoramento eficiente de sensores. A identidade visual do projeto foi pensada para transmitir inovação, sustentabilidade e confiabilidade, refletindo os valores essenciais da proposta.</w:t>
+      </w:r>
+    </w:p>
+    <w:p>
+      <w:pPr>
+        <w:spacing w:line="360" w:lineRule="auto"/>
+        <w:ind w:left="720"/>
+        <w:jc w:val="both"/>
+        <w:rPr>
+          <w:rFonts w:ascii="Arial" w:eastAsia="Arial" w:hAnsi="Arial" w:cs="Arial"/>
+          <w:b/>
+          <w:bCs/>
+        </w:rPr>
+      </w:pPr>
+      <w:r>
+        <w:rPr>
+          <w:rFonts w:ascii="Arial" w:eastAsia="Arial" w:hAnsi="Arial" w:cs="Arial"/>
+          <w:b/>
+          <w:bCs/>
+        </w:rPr>
+        <w:t>Nome do projeto</w:t>
+      </w:r>
+      <w:r>
+        <w:rPr>
+          <w:rFonts w:ascii="Arial" w:eastAsia="Arial" w:hAnsi="Arial" w:cs="Arial"/>
+          <w:b/>
+          <w:bCs/>
+        </w:rPr>
+        <w:t>:</w:t>
+      </w:r>
+    </w:p>
+    <w:p>
+      <w:pPr>
+        <w:spacing w:line="360" w:lineRule="auto"/>
+        <w:ind w:left="720"/>
+        <w:jc w:val="both"/>
+        <w:rPr>
+          <w:rFonts w:ascii="Arial" w:eastAsia="Arial" w:hAnsi="Arial" w:cs="Arial"/>
+        </w:rPr>
+      </w:pPr>
+      <w:r>
+        <w:rPr>
+          <w:rFonts w:ascii="Arial" w:eastAsia="Arial" w:hAnsi="Arial" w:cs="Arial"/>
+        </w:rPr>
+        <w:t>O nome SmartCity remete diretamente ao conceito de cidades inteligentes, onde a tecnologia é aplicada para melhorar a infraestrutura, a sustentabilidade e a qualidade de vida dos cidadãos. Essa escolha reforça o objetivo do sistema de ser uma ferramenta útil na gestão de ambientes conectados e eficientes.</w:t>
+      </w:r>
+    </w:p>
+    <w:p>
+      <w:pPr>
+        <w:spacing w:line="360" w:lineRule="auto"/>
+        <w:ind w:left="720"/>
+        <w:jc w:val="both"/>
+        <w:rPr>
+          <w:rFonts w:ascii="Arial" w:eastAsia="Arial" w:hAnsi="Arial" w:cs="Arial"/>
+          <w:b/>
+          <w:bCs/>
+        </w:rPr>
+      </w:pPr>
+      <w:r>
+        <w:rPr>
+          <w:rFonts w:ascii="Arial" w:eastAsia="Arial" w:hAnsi="Arial" w:cs="Arial"/>
+          <w:b/>
+          <w:bCs/>
+        </w:rPr>
+        <w:t>Logo</w:t>
+      </w:r>
+      <w:r>
+        <w:rPr>
+          <w:rFonts w:ascii="Arial" w:eastAsia="Arial" w:hAnsi="Arial" w:cs="Arial"/>
+          <w:b/>
+          <w:bCs/>
+        </w:rPr>
+        <w:t>:</w:t>
+      </w:r>
+    </w:p>
+    <w:p>
+      <w:pPr>
+        <w:spacing w:line="360" w:lineRule="auto"/>
+        <w:ind w:left="720"/>
+        <w:jc w:val="both"/>
+        <w:rPr>
+          <w:rFonts w:ascii="Arial" w:eastAsia="Arial" w:hAnsi="Arial" w:cs="Arial"/>
+        </w:rPr>
+      </w:pPr>
+      <w:r>
+        <w:rPr>
+          <w:rFonts w:ascii="Arial" w:eastAsia="Arial" w:hAnsi="Arial" w:cs="Arial"/>
+        </w:rPr>
+        <w:t>O logotipo do projeto é composto por uma representação gráfica de prédios e uma folha, fundidos em um único ícone minimalista. Os prédios simbolizam o contexto urbano e tecnológico, enquanto a folha remete à sustentabilidade e à preocupação ambiental. Essa combinação representa a harmonia entre desenvolvimento e responsabilidade ecológica</w:t>
+      </w:r>
+      <w:r>
+        <w:rPr>
+          <w:rFonts w:ascii="Arial" w:eastAsia="Arial" w:hAnsi="Arial" w:cs="Arial"/>
+        </w:rPr>
+        <w:t xml:space="preserve">, </w:t>
+      </w:r>
+      <w:r>
+        <w:rPr>
+          <w:rFonts w:ascii="Arial" w:eastAsia="Arial" w:hAnsi="Arial" w:cs="Arial"/>
+        </w:rPr>
+        <w:t xml:space="preserve">pilares centrais das </w:t>
+      </w:r>
+      <w:proofErr w:type="spellStart"/>
+      <w:r>
+        <w:rPr>
+          <w:rFonts w:ascii="Arial" w:eastAsia="Arial" w:hAnsi="Arial" w:cs="Arial"/>
+        </w:rPr>
+        <w:t>smart</w:t>
+      </w:r>
+      <w:proofErr w:type="spellEnd"/>
+      <w:r>
+        <w:rPr>
+          <w:rFonts w:ascii="Arial" w:eastAsia="Arial" w:hAnsi="Arial" w:cs="Arial"/>
+        </w:rPr>
+        <w:t xml:space="preserve"> </w:t>
+      </w:r>
+      <w:proofErr w:type="spellStart"/>
+      <w:r>
+        <w:rPr>
+          <w:rFonts w:ascii="Arial" w:eastAsia="Arial" w:hAnsi="Arial" w:cs="Arial"/>
+        </w:rPr>
+        <w:t>cities</w:t>
+      </w:r>
+      <w:proofErr w:type="spellEnd"/>
+      <w:r>
+        <w:rPr>
+          <w:rFonts w:ascii="Arial" w:eastAsia="Arial" w:hAnsi="Arial" w:cs="Arial"/>
+        </w:rPr>
+        <w:t>.</w:t>
+      </w:r>
+    </w:p>
+    <w:p>
+      <w:pPr>
+        <w:rPr>
+          <w:rFonts w:ascii="Arial" w:hAnsi="Arial" w:cs="Arial"/>
+          <w:sz w:val="20"/>
+          <w:szCs w:val="20"/>
+          <w:lang w:val="pt-PT"/>
+        </w:rPr>
+      </w:pPr>
+    </w:p>
+    <w:p>
+      <w:pPr>
+        <w:pStyle w:val="Ttulo2"/>
+        <w:spacing w:before="0" w:afterLines="120" w:after="288"/>
+        <w:ind w:firstLine="720"/>
+        <w:rPr>
+          <w:rFonts w:ascii="Arial" w:eastAsia="Arial" w:hAnsi="Arial" w:cs="Arial"/>
+          <w:b/>
+          <w:bCs/>
+          <w:color w:val="auto"/>
+          <w:sz w:val="24"/>
+          <w:szCs w:val="24"/>
+        </w:rPr>
+      </w:pPr>
+      <w:bookmarkStart w:id="21" w:name="_Toc201170725"/>
+      <w:r>
+        <w:rPr>
+          <w:rFonts w:ascii="Arial" w:eastAsia="Arial" w:hAnsi="Arial" w:cs="Arial"/>
+          <w:b/>
+          <w:bCs/>
+          <w:color w:val="auto"/>
+          <w:sz w:val="24"/>
+          <w:szCs w:val="24"/>
+        </w:rPr>
+        <w:t>6.</w:t>
+      </w:r>
+      <w:r>
+        <w:rPr>
+          <w:rFonts w:ascii="Arial" w:eastAsia="Arial" w:hAnsi="Arial" w:cs="Arial"/>
+          <w:b/>
+          <w:bCs/>
+          <w:color w:val="auto"/>
+          <w:sz w:val="24"/>
+          <w:szCs w:val="24"/>
+        </w:rPr>
+        <w:t>4</w:t>
+      </w:r>
+      <w:r>
+        <w:rPr>
+          <w:rFonts w:ascii="Arial" w:eastAsia="Arial" w:hAnsi="Arial" w:cs="Arial"/>
+          <w:b/>
+          <w:bCs/>
+          <w:color w:val="auto"/>
+          <w:sz w:val="24"/>
+          <w:szCs w:val="24"/>
+        </w:rPr>
+        <w:t xml:space="preserve"> LINKS</w:t>
+      </w:r>
+      <w:bookmarkEnd w:id="21"/>
     </w:p>
     <w:p>
       <w:pPr>
@@ -6659,7 +7207,7 @@
         </w:rPr>
         <w:t xml:space="preserve"> </w:t>
       </w:r>
-      <w:hyperlink r:id="rId23" w:history="1">
+      <w:hyperlink r:id="rId24" w:history="1">
         <w:r>
           <w:rPr>
             <w:rStyle w:val="Hyperlink"/>
@@ -6718,6 +7266,16 @@
     <w:p>
       <w:pPr>
         <w:spacing w:afterLines="120" w:after="288" w:line="360" w:lineRule="auto"/>
+        <w:ind w:left="720"/>
+        <w:jc w:val="both"/>
+        <w:rPr>
+          <w:rFonts w:ascii="Arial" w:eastAsia="Arial" w:hAnsi="Arial" w:cs="Arial"/>
+        </w:rPr>
+      </w:pPr>
+    </w:p>
+    <w:p>
+      <w:pPr>
+        <w:spacing w:afterLines="120" w:after="288" w:line="360" w:lineRule="auto"/>
         <w:jc w:val="both"/>
         <w:rPr>
           <w:rFonts w:ascii="Arial" w:eastAsia="Arial" w:hAnsi="Arial" w:cs="Arial"/>
@@ -6737,7 +7295,7 @@
           <w:szCs w:val="24"/>
         </w:rPr>
       </w:pPr>
-      <w:bookmarkStart w:id="20" w:name="_Toc201169442"/>
+      <w:bookmarkStart w:id="22" w:name="_Toc201170726"/>
       <w:r>
         <w:rPr>
           <w:rFonts w:ascii="Arial" w:eastAsia="Arial" w:hAnsi="Arial" w:cs="Arial"/>
@@ -6772,7 +7330,7 @@
         </w:rPr>
         <w:t>CONCLUSÃO</w:t>
       </w:r>
-      <w:bookmarkEnd w:id="20"/>
+      <w:bookmarkEnd w:id="22"/>
     </w:p>
     <w:p>
       <w:pPr>
@@ -6928,7 +7486,7 @@
     </w:p>
     <w:p/>
     <w:sectPr>
-      <w:headerReference w:type="default" r:id="rId24"/>
+      <w:headerReference w:type="default" r:id="rId25"/>
       <w:pgSz w:w="12240" w:h="15840"/>
       <w:pgMar w:top="1699" w:right="1138" w:bottom="1138" w:left="1699" w:header="720" w:footer="720" w:gutter="0"/>
       <w:cols w:space="720"/>
@@ -11239,7 +11797,6 @@
   <w:style w:type="character" w:default="1" w:styleId="Fontepargpadro">
     <w:name w:val="Default Paragraph Font"/>
     <w:uiPriority w:val="1"/>
-    <w:semiHidden/>
     <w:unhideWhenUsed/>
   </w:style>
   <w:style w:type="table" w:default="1" w:styleId="Tabelanormal">
@@ -12081,16 +12638,16 @@
 </file>
 
 <file path=customXml/item1.xml><?xml version="1.0" encoding="utf-8"?>
-<b:Sources xmlns:b="http://schemas.openxmlformats.org/officeDocument/2006/bibliography" xmlns="http://schemas.openxmlformats.org/officeDocument/2006/bibliography" SelectedStyle="\APASixthEditionOfficeOnline.xsl" StyleName="APA" Version="6"/>
-</file>
-
-<file path=customXml/item2.xml><?xml version="1.0" encoding="utf-8"?>
 <?mso-contentType ?>
 <FormTemplates xmlns="http://schemas.microsoft.com/sharepoint/v3/contenttype/forms">
   <Display>DocumentLibraryForm</Display>
   <Edit>DocumentLibraryForm</Edit>
   <New>DocumentLibraryForm</New>
 </FormTemplates>
+</file>
+
+<file path=customXml/item2.xml><?xml version="1.0" encoding="utf-8"?>
+<b:Sources xmlns:b="http://schemas.openxmlformats.org/officeDocument/2006/bibliography" xmlns="http://schemas.openxmlformats.org/officeDocument/2006/bibliography" SelectedStyle="\APASixthEditionOfficeOnline.xsl" StyleName="APA" Version="6"/>
 </file>
 
 <file path=customXml/item3.xml><?xml version="1.0" encoding="utf-8"?>
@@ -12238,17 +12795,17 @@
 </file>
 
 <file path=customXml/itemProps1.xml><?xml version="1.0" encoding="utf-8"?>
-<ds:datastoreItem xmlns:ds="http://schemas.openxmlformats.org/officeDocument/2006/customXml" ds:itemID="{A701EFD5-D8AC-474A-A136-8A98FB8D6CAB}">
+<ds:datastoreItem xmlns:ds="http://schemas.openxmlformats.org/officeDocument/2006/customXml" ds:itemID="{39986DCC-F772-4039-9F0D-DDF7F4FDD622}">
   <ds:schemaRefs>
-    <ds:schemaRef ds:uri="http://schemas.openxmlformats.org/officeDocument/2006/bibliography"/>
+    <ds:schemaRef ds:uri="http://schemas.microsoft.com/sharepoint/v3/contenttype/forms"/>
   </ds:schemaRefs>
 </ds:datastoreItem>
 </file>
 
 <file path=customXml/itemProps2.xml><?xml version="1.0" encoding="utf-8"?>
-<ds:datastoreItem xmlns:ds="http://schemas.openxmlformats.org/officeDocument/2006/customXml" ds:itemID="{39986DCC-F772-4039-9F0D-DDF7F4FDD622}">
+<ds:datastoreItem xmlns:ds="http://schemas.openxmlformats.org/officeDocument/2006/customXml" ds:itemID="{A701EFD5-D8AC-474A-A136-8A98FB8D6CAB}">
   <ds:schemaRefs>
-    <ds:schemaRef ds:uri="http://schemas.microsoft.com/sharepoint/v3/contenttype/forms"/>
+    <ds:schemaRef ds:uri="http://schemas.openxmlformats.org/officeDocument/2006/bibliography"/>
   </ds:schemaRefs>
 </ds:datastoreItem>
 </file>

</xml_diff>